<commit_message>
Change the author of Documentation
</commit_message>
<xml_diff>
--- a/Documents/Documentation.docx
+++ b/Documents/Documentation.docx
@@ -1,7 +1,9 @@
 
 <file path=word/document.xml><?xml version="1.0" encoding="utf-8"?>
-<w:document xmlns:wpc="http://schemas.microsoft.com/office/word/2010/wordprocessingCanvas" xmlns:cx="http://schemas.microsoft.com/office/drawing/2014/chartex" xmlns:cx1="http://schemas.microsoft.com/office/drawing/2015/9/8/chartex" xmlns:cx2="http://schemas.microsoft.com/office/drawing/2015/10/21/chartex" xmlns:cx3="http://schemas.microsoft.com/office/drawing/2016/5/9/chartex" xmlns:cx4="http://schemas.microsoft.com/office/drawing/2016/5/10/chartex" xmlns:cx5="http://schemas.microsoft.com/office/drawing/2016/5/11/chartex" xmlns:cx6="http://schemas.microsoft.com/office/drawing/2016/5/12/chartex" xmlns:cx7="http://schemas.microsoft.com/office/drawing/2016/5/13/chartex" xmlns:cx8="http://schemas.microsoft.com/office/drawing/2016/5/14/chartex" xmlns:mc="http://schemas.openxmlformats.org/markup-compatibility/2006" xmlns:aink="http://schemas.microsoft.com/office/drawing/2016/ink" xmlns:am3d="http://schemas.microsoft.com/office/drawing/2017/model3d" xmlns:o="urn:schemas-microsoft-com:office:office" xmlns:r="http://schemas.openxmlformats.org/officeDocument/2006/relationships" xmlns:m="http://schemas.openxmlformats.org/officeDocument/2006/math" xmlns:v="urn:schemas-microsoft-com:vml" xmlns:wp14="http://schemas.microsoft.com/office/word/2010/wordprocessingDrawing" xmlns:wp="http://schemas.openxmlformats.org/drawingml/2006/wordprocessingDrawing" xmlns:w10="urn:schemas-microsoft-com:office:word" xmlns:w="http://schemas.openxmlformats.org/wordprocessingml/2006/main" xmlns:w14="http://schemas.microsoft.com/office/word/2010/wordml" xmlns:w15="http://schemas.microsoft.com/office/word/2012/wordml" xmlns:w16cex="http://schemas.microsoft.com/office/word/2018/wordml/cex" xmlns:w16cid="http://schemas.microsoft.com/office/word/2016/wordml/cid" xmlns:w16="http://schemas.microsoft.com/office/word/2018/wordml" xmlns:w16se="http://schemas.microsoft.com/office/word/2015/wordml/symex" xmlns:wpg="http://schemas.microsoft.com/office/word/2010/wordprocessingGroup" xmlns:wpi="http://schemas.microsoft.com/office/word/2010/wordprocessingInk" xmlns:wne="http://schemas.microsoft.com/office/word/2006/wordml" xmlns:wps="http://schemas.microsoft.com/office/word/2010/wordprocessingShape" mc:Ignorable="w14 w15 w16se w16cid w16 w16cex wp14">
+<w:document xmlns:wpc="http://schemas.microsoft.com/office/word/2010/wordprocessingCanvas" xmlns:cx="http://schemas.microsoft.com/office/drawing/2014/chartex" xmlns:cx1="http://schemas.microsoft.com/office/drawing/2015/9/8/chartex" xmlns:cx2="http://schemas.microsoft.com/office/drawing/2015/10/21/chartex" xmlns:cx3="http://schemas.microsoft.com/office/drawing/2016/5/9/chartex" xmlns:cx4="http://schemas.microsoft.com/office/drawing/2016/5/10/chartex" xmlns:cx5="http://schemas.microsoft.com/office/drawing/2016/5/11/chartex" xmlns:cx6="http://schemas.microsoft.com/office/drawing/2016/5/12/chartex" xmlns:cx7="http://schemas.microsoft.com/office/drawing/2016/5/13/chartex" xmlns:cx8="http://schemas.microsoft.com/office/drawing/2016/5/14/chartex" xmlns:mc="http://schemas.openxmlformats.org/markup-compatibility/2006" xmlns:aink="http://schemas.microsoft.com/office/drawing/2016/ink" xmlns:am3d="http://schemas.microsoft.com/office/drawing/2017/model3d" xmlns:o="urn:schemas-microsoft-com:office:office" xmlns:r="http://schemas.openxmlformats.org/officeDocument/2006/relationships" xmlns:m="http://schemas.openxmlformats.org/officeDocument/2006/math" xmlns:v="urn:schemas-microsoft-com:vml" xmlns:wp14="http://schemas.microsoft.com/office/word/2010/wordprocessingDrawing" xmlns:wp="http://schemas.openxmlformats.org/drawingml/2006/wordprocessingDrawing" xmlns:w10="urn:schemas-microsoft-com:office:word" xmlns:w="http://schemas.openxmlformats.org/wordprocessingml/2006/main" xmlns:w14="http://schemas.microsoft.com/office/word/2010/wordml" xmlns:w15="http://schemas.microsoft.com/office/word/2012/wordml" xmlns:w16cid="http://schemas.microsoft.com/office/word/2016/wordml/cid" xmlns:w16se="http://schemas.microsoft.com/office/word/2015/wordml/symex" xmlns:wpg="http://schemas.microsoft.com/office/word/2010/wordprocessingGroup" xmlns:wpi="http://schemas.microsoft.com/office/word/2010/wordprocessingInk" xmlns:wne="http://schemas.microsoft.com/office/word/2006/wordml" xmlns:wps="http://schemas.microsoft.com/office/word/2010/wordprocessingShape" mc:Ignorable="w14 w15 w16se w16cid wp14">
   <w:body>
+    <w:bookmarkStart w:id="0" w:name="_GoBack" w:displacedByCustomXml="next"/>
+    <w:bookmarkEnd w:id="0" w:displacedByCustomXml="next"/>
     <w:sdt>
       <w:sdtPr>
         <w:id w:val="345833156"/>
@@ -111,6 +113,7 @@
                                     <w:dataBinding w:prefixMappings="xmlns:ns0='http://purl.org/dc/elements/1.1/' xmlns:ns1='http://schemas.openxmlformats.org/package/2006/metadata/core-properties' " w:xpath="/ns1:coreProperties[1]/ns0:title[1]" w:storeItemID="{6C3C8BC8-F283-45AE-878A-BAB7291924A1}"/>
                                     <w:text/>
                                   </w:sdtPr>
+                                  <w:sdtEndPr/>
                                   <w:sdtContent>
                                     <w:r>
                                       <w:rPr>
@@ -165,20 +168,20 @@
                   </wp:anchor>
                 </w:drawing>
               </mc:Choice>
-              <mc:Fallback xmlns:arto="http://schemas.microsoft.com/office/word/2006/arto" xmlns:a14="http://schemas.microsoft.com/office/drawing/2010/main" xmlns:pic="http://schemas.openxmlformats.org/drawingml/2006/picture" xmlns:a="http://schemas.openxmlformats.org/drawingml/2006/main">
+              <mc:Fallback>
                 <w:pict>
-                  <v:shapetype id="_x0000_t202" coordsize="21600,21600" o:spt="202" path="m,l,21600r21600,l21600,xe" w14:anchorId="2CB4E50C">
+                  <v:shapetype w14:anchorId="2CB4E50C" id="_x0000_t202" coordsize="21600,21600" o:spt="202" path="m,l,21600r21600,l21600,xe">
                     <v:stroke joinstyle="miter"/>
                     <v:path gradientshapeok="t" o:connecttype="rect"/>
                   </v:shapetype>
-                  <v:shape id="Text Box 450" style="position:absolute;margin-left:236.8pt;margin-top:350.65pt;width:4in;height:41.15pt;z-index:251658241;visibility:visible;mso-wrap-style:square;mso-width-percent:450;mso-height-percent:0;mso-wrap-distance-left:9pt;mso-wrap-distance-top:0;mso-wrap-distance-right:9pt;mso-wrap-distance-bottom:0;mso-position-horizontal:right;mso-position-horizontal-relative:margin;mso-position-vertical:absolute;mso-position-vertical-relative:page;mso-width-percent:450;mso-height-percent:0;mso-width-relative:page;mso-height-relative:margin;v-text-anchor:top" o:spid="_x0000_s1026" filled="f" stroked="f" strokeweight=".5pt" type="#_x0000_t202" o:gfxdata="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">
+                  <v:shape id="Text Box 450" o:spid="_x0000_s1026" type="#_x0000_t202" style="position:absolute;margin-left:236.8pt;margin-top:350.65pt;width:4in;height:41.15pt;z-index:251658241;visibility:visible;mso-wrap-style:square;mso-width-percent:450;mso-height-percent:0;mso-wrap-distance-left:9pt;mso-wrap-distance-top:0;mso-wrap-distance-right:9pt;mso-wrap-distance-bottom:0;mso-position-horizontal:right;mso-position-horizontal-relative:margin;mso-position-vertical:absolute;mso-position-vertical-relative:page;mso-width-percent:450;mso-height-percent:0;mso-width-relative:page;mso-height-relative:margin;v-text-anchor:top" o:gfxdata="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" filled="f" stroked="f" strokeweight=".5pt">
                     <v:textbox inset="0,0,0,0">
                       <w:txbxContent>
                         <w:p>
                           <w:pPr>
                             <w:pStyle w:val="NoSpacing"/>
                             <w:rPr>
-                              <w:rFonts w:asciiTheme="majorHAnsi" w:hAnsiTheme="majorHAnsi" w:eastAsiaTheme="majorEastAsia" w:cstheme="majorBidi"/>
+                              <w:rFonts w:asciiTheme="majorHAnsi" w:eastAsiaTheme="majorEastAsia" w:hAnsiTheme="majorHAnsi" w:cstheme="majorBidi"/>
                               <w:color w:val="262626" w:themeColor="text1" w:themeTint="D9"/>
                               <w:sz w:val="72"/>
                             </w:rPr>
@@ -208,6 +211,7 @@
                               <w:dataBinding w:prefixMappings="xmlns:ns0='http://purl.org/dc/elements/1.1/' xmlns:ns1='http://schemas.openxmlformats.org/package/2006/metadata/core-properties' " w:xpath="/ns1:coreProperties[1]/ns0:title[1]" w:storeItemID="{6C3C8BC8-F283-45AE-878A-BAB7291924A1}"/>
                               <w:text/>
                             </w:sdtPr>
+                            <w:sdtEndPr/>
                             <w:sdtContent>
                               <w:r>
                                 <w:rPr>
@@ -374,6 +378,7 @@
                                       <w:calendar w:val="gregorian"/>
                                     </w:date>
                                   </w:sdtPr>
+                                  <w:sdtEndPr/>
                                   <w:sdtContent>
                                     <w:p>
                                       <w:pPr>
@@ -3650,22 +3655,22 @@
                   </wp:anchor>
                 </w:drawing>
               </mc:Choice>
-              <mc:Fallback xmlns:arto="http://schemas.microsoft.com/office/word/2006/arto" xmlns:a14="http://schemas.microsoft.com/office/drawing/2010/main" xmlns:pic="http://schemas.openxmlformats.org/drawingml/2006/picture" xmlns:a="http://schemas.openxmlformats.org/drawingml/2006/main">
+              <mc:Fallback>
                 <w:pict>
-                  <v:group id="Group 3" style="position:absolute;margin-left:23.65pt;margin-top:24.7pt;width:186.3pt;height:718.55pt;z-index:-251658240;mso-height-percent:950;mso-position-horizontal-relative:page;mso-position-vertical-relative:page;mso-height-percent:950" coordsize="23659,91257" o:spid="_x0000_s1027" w14:anchorId="61B0970C" o:gfxdata="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">
-                    <v:rect id="Rectangle 4" style="position:absolute;width:1945;height:91257;visibility:visible;mso-wrap-style:square;v-text-anchor:middle" o:spid="_x0000_s1028" fillcolor="#44546a [3215]" stroked="f" strokeweight="1pt" o:gfxdata="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"/>
+                  <v:group w14:anchorId="61B0970C" id="Group 3" o:spid="_x0000_s1027" style="position:absolute;margin-left:23.65pt;margin-top:24.7pt;width:186.3pt;height:718.55pt;z-index:-251658240;mso-height-percent:950;mso-position-horizontal-relative:page;mso-position-vertical-relative:page;mso-height-percent:950" coordsize="23659,91257" o:gfxdata="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">
+                    <v:rect id="Rectangle 4" o:spid="_x0000_s1028" style="position:absolute;width:1945;height:91257;visibility:visible;mso-wrap-style:square;v-text-anchor:middle" o:gfxdata="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" fillcolor="#44546a [3215]" stroked="f" strokeweight="1pt"/>
                     <v:shapetype id="_x0000_t15" coordsize="21600,21600" o:spt="15" adj="16200" path="m@0,l,,,21600@0,21600,21600,10800xe">
                       <v:stroke joinstyle="miter"/>
                       <v:formulas>
                         <v:f eqn="val #0"/>
                         <v:f eqn="prod #0 1 2"/>
                       </v:formulas>
-                      <v:path textboxrect="0,0,10800,21600;0,0,16200,21600;0,0,21600,21600" gradientshapeok="t" o:connecttype="custom" o:connectlocs="@1,0;0,10800;@1,21600;21600,10800" o:connectangles="270,180,90,0"/>
+                      <v:path gradientshapeok="t" o:connecttype="custom" o:connectlocs="@1,0;0,10800;@1,21600;21600,10800" o:connectangles="270,180,90,0" textboxrect="0,0,10800,21600;0,0,16200,21600;0,0,21600,21600"/>
                       <v:handles>
                         <v:h position="#0,topLeft" xrange="0,21600"/>
                       </v:handles>
                     </v:shapetype>
-                    <v:shape id="Pentagon 4" style="position:absolute;left:1713;top:39589;width:21946;height:5521;visibility:visible;mso-wrap-style:square;v-text-anchor:middle" o:spid="_x0000_s1029" fillcolor="#5b9bd5 [3204]" stroked="f" strokeweight="1pt" type="#_x0000_t15" adj="18883" o:gfxdata="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">
+                    <v:shape id="Pentagon 4" o:spid="_x0000_s1029" type="#_x0000_t15" style="position:absolute;left:1713;top:39589;width:21946;height:5521;visibility:visible;mso-wrap-style:square;v-text-anchor:middle" o:gfxdata="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" adj="18883" fillcolor="#5b9bd5 [3204]" stroked="f" strokeweight="1pt">
                       <v:textbox inset=",0,14.4pt,0">
                         <w:txbxContent>
                           <w:sdt>
@@ -3686,6 +3691,7 @@
                                 <w:calendar w:val="gregorian"/>
                               </w:date>
                             </w:sdtPr>
+                            <w:sdtEndPr/>
                             <w:sdtContent>
                               <w:p>
                                 <w:pPr>
@@ -3711,99 +3717,99 @@
                         </w:txbxContent>
                       </v:textbox>
                     </v:shape>
-                    <v:group id="Group 7" style="position:absolute;left:762;top:42100;width:20574;height:49103" coordsize="13062,31210" coordorigin="806,42118" o:spid="_x0000_s1030" o:gfxdata="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">
-                      <v:group id="Group 8" style="position:absolute;left:1410;top:42118;width:10478;height:31210" coordsize="10477,31210" coordorigin="1410,42118" o:spid="_x0000_s1031" o:gfxdata="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">
+                    <v:group id="Group 7" o:spid="_x0000_s1030" style="position:absolute;left:762;top:42100;width:20574;height:49103" coordorigin="806,42118" coordsize="13062,31210" o:gfxdata="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">
+                      <v:group id="Group 8" o:spid="_x0000_s1031" style="position:absolute;left:1410;top:42118;width:10478;height:31210" coordorigin="1410,42118" coordsize="10477,31210" o:gfxdata="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">
                         <o:lock v:ext="edit" aspectratio="t"/>
-                        <v:shape id="Freeform 20" style="position:absolute;left:3696;top:62168;width:1937;height:6985;visibility:visible;mso-wrap-style:square;v-text-anchor:top" coordsize="122,440" o:spid="_x0000_s1032" fillcolor="#44546a [3215]" strokecolor="#44546a [3215]" strokeweight="0" path="m,l39,152,84,304r38,113l122,440,76,306,39,180,6,53,,xe" o:gfxdata="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">
+                        <v:shape id="Freeform 20" o:spid="_x0000_s1032" style="position:absolute;left:3696;top:62168;width:1937;height:6985;visibility:visible;mso-wrap-style:square;v-text-anchor:top" coordsize="122,440" o:gfxdata="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" path="m,l39,152,84,304r38,113l122,440,76,306,39,180,6,53,,xe" fillcolor="#44546a [3215]" strokecolor="#44546a [3215]" strokeweight="0">
                           <v:path arrowok="t" o:connecttype="custom" o:connectlocs="0,0;61913,241300;133350,482600;193675,661988;193675,698500;120650,485775;61913,285750;9525,84138;0,0" o:connectangles="0,0,0,0,0,0,0,0,0"/>
                         </v:shape>
-                        <v:shape id="Freeform 21" style="position:absolute;left:5728;top:69058;width:1842;height:4270;visibility:visible;mso-wrap-style:square;v-text-anchor:top" coordsize="116,269" o:spid="_x0000_s1033" fillcolor="#44546a [3215]" strokecolor="#44546a [3215]" strokeweight="0" path="m,l8,19,37,93r30,74l116,269r-8,l60,169,30,98,1,25,,xe" o:gfxdata="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">
+                        <v:shape id="Freeform 21" o:spid="_x0000_s1033" style="position:absolute;left:5728;top:69058;width:1842;height:4270;visibility:visible;mso-wrap-style:square;v-text-anchor:top" coordsize="116,269" o:gfxdata="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" path="m,l8,19,37,93r30,74l116,269r-8,l60,169,30,98,1,25,,xe" fillcolor="#44546a [3215]" strokecolor="#44546a [3215]" strokeweight="0">
                           <v:path arrowok="t" o:connecttype="custom" o:connectlocs="0,0;12700,30163;58738,147638;106363,265113;184150,427038;171450,427038;95250,268288;47625,155575;1588,39688;0,0" o:connectangles="0,0,0,0,0,0,0,0,0,0"/>
                         </v:shape>
-                        <v:shape id="Freeform 22" style="position:absolute;left:1410;top:42118;width:2223;height:20193;visibility:visible;mso-wrap-style:square;v-text-anchor:top" coordsize="140,1272" o:spid="_x0000_s1034" fillcolor="#44546a [3215]" strokecolor="#44546a [3215]" strokeweight="0" path="m,l,,1,79r2,80l12,317,23,476,39,634,58,792,83,948r24,138l135,1223r5,49l138,1262,105,1106,77,949,53,792,35,634,20,476,9,317,2,159,,79,,xe" o:gfxdata="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">
+                        <v:shape id="Freeform 22" o:spid="_x0000_s1034" style="position:absolute;left:1410;top:42118;width:2223;height:20193;visibility:visible;mso-wrap-style:square;v-text-anchor:top" coordsize="140,1272" o:gfxdata="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" path="m,l,,1,79r2,80l12,317,23,476,39,634,58,792,83,948r24,138l135,1223r5,49l138,1262,105,1106,77,949,53,792,35,634,20,476,9,317,2,159,,79,,xe" fillcolor="#44546a [3215]" strokecolor="#44546a [3215]" strokeweight="0">
                           <v:path arrowok="t" o:connecttype="custom" o:connectlocs="0,0;0,0;1588,125413;4763,252413;19050,503238;36513,755650;61913,1006475;92075,1257300;131763,1504950;169863,1724025;214313,1941513;222250,2019300;219075,2003425;166688,1755775;122238,1506538;84138,1257300;55563,1006475;31750,755650;14288,503238;3175,252413;0,125413;0,0" o:connectangles="0,0,0,0,0,0,0,0,0,0,0,0,0,0,0,0,0,0,0,0,0,0"/>
                         </v:shape>
-                        <v:shape id="Freeform 23" style="position:absolute;left:3410;top:48611;width:715;height:13557;visibility:visible;mso-wrap-style:square;v-text-anchor:top" coordsize="45,854" o:spid="_x0000_s1035" fillcolor="#44546a [3215]" strokecolor="#44546a [3215]" strokeweight="0" path="m45,r,l35,66r-9,67l14,267,6,401,3,534,6,669r8,134l18,854r,-3l9,814,8,803,1,669,,534,3,401,12,267,25,132,34,66,45,xe" o:gfxdata="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">
+                        <v:shape id="Freeform 23" o:spid="_x0000_s1035" style="position:absolute;left:3410;top:48611;width:715;height:13557;visibility:visible;mso-wrap-style:square;v-text-anchor:top" coordsize="45,854" o:gfxdata="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" path="m45,r,l35,66r-9,67l14,267,6,401,3,534,6,669r8,134l18,854r,-3l9,814,8,803,1,669,,534,3,401,12,267,25,132,34,66,45,xe" fillcolor="#44546a [3215]" strokecolor="#44546a [3215]" strokeweight="0">
                           <v:path arrowok="t" o:connecttype="custom" o:connectlocs="71438,0;71438,0;55563,104775;41275,211138;22225,423863;9525,636588;4763,847725;9525,1062038;22225,1274763;28575,1355725;28575,1350963;14288,1292225;12700,1274763;1588,1062038;0,847725;4763,636588;19050,423863;39688,209550;53975,104775;71438,0" o:connectangles="0,0,0,0,0,0,0,0,0,0,0,0,0,0,0,0,0,0,0,0"/>
                         </v:shape>
-                        <v:shape id="Freeform 24" style="position:absolute;left:3633;top:62311;width:2444;height:9985;visibility:visible;mso-wrap-style:square;v-text-anchor:top" coordsize="154,629" o:spid="_x0000_s1036" fillcolor="#44546a [3215]" strokecolor="#44546a [3215]" strokeweight="0" path="m,l10,44r11,82l34,207r19,86l75,380r25,86l120,521r21,55l152,618r2,11l140,595,115,532,93,468,67,383,47,295,28,207,12,104,,xe" o:gfxdata="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">
+                        <v:shape id="Freeform 24" o:spid="_x0000_s1036" style="position:absolute;left:3633;top:62311;width:2444;height:9985;visibility:visible;mso-wrap-style:square;v-text-anchor:top" coordsize="154,629" o:gfxdata="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" path="m,l10,44r11,82l34,207r19,86l75,380r25,86l120,521r21,55l152,618r2,11l140,595,115,532,93,468,67,383,47,295,28,207,12,104,,xe" fillcolor="#44546a [3215]" strokecolor="#44546a [3215]" strokeweight="0">
                           <v:path arrowok="t" o:connecttype="custom" o:connectlocs="0,0;15875,69850;33338,200025;53975,328613;84138,465138;119063,603250;158750,739775;190500,827088;223838,914400;241300,981075;244475,998538;222250,944563;182563,844550;147638,742950;106363,608013;74613,468313;44450,328613;19050,165100;0,0" o:connectangles="0,0,0,0,0,0,0,0,0,0,0,0,0,0,0,0,0,0,0"/>
                         </v:shape>
-                        <v:shape id="Freeform 25" style="position:absolute;left:6204;top:72233;width:524;height:1095;visibility:visible;mso-wrap-style:square;v-text-anchor:top" coordsize="33,69" o:spid="_x0000_s1037" fillcolor="#44546a [3215]" strokecolor="#44546a [3215]" strokeweight="0" path="m,l33,69r-9,l12,35,,xe" o:gfxdata="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">
+                        <v:shape id="Freeform 25" o:spid="_x0000_s1037" style="position:absolute;left:6204;top:72233;width:524;height:1095;visibility:visible;mso-wrap-style:square;v-text-anchor:top" coordsize="33,69" o:gfxdata="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" path="m,l33,69r-9,l12,35,,xe" fillcolor="#44546a [3215]" strokecolor="#44546a [3215]" strokeweight="0">
                           <v:path arrowok="t" o:connecttype="custom" o:connectlocs="0,0;52388,109538;38100,109538;19050,55563;0,0" o:connectangles="0,0,0,0,0"/>
                         </v:shape>
-                        <v:shape id="Freeform 26" style="position:absolute;left:3553;top:61533;width:238;height:1476;visibility:visible;mso-wrap-style:square;v-text-anchor:top" coordsize="15,93" o:spid="_x0000_s1038" fillcolor="#44546a [3215]" strokecolor="#44546a [3215]" strokeweight="0" path="m,l9,37r,3l15,93,5,49,,xe" o:gfxdata="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">
+                        <v:shape id="Freeform 26" o:spid="_x0000_s1038" style="position:absolute;left:3553;top:61533;width:238;height:1476;visibility:visible;mso-wrap-style:square;v-text-anchor:top" coordsize="15,93" o:gfxdata="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" path="m,l9,37r,3l15,93,5,49,,xe" fillcolor="#44546a [3215]" strokecolor="#44546a [3215]" strokeweight="0">
                           <v:path arrowok="t" o:connecttype="custom" o:connectlocs="0,0;14288,58738;14288,63500;23813,147638;7938,77788;0,0" o:connectangles="0,0,0,0,0,0"/>
                         </v:shape>
-                        <v:shape id="Freeform 27" style="position:absolute;left:5633;top:56897;width:6255;height:12161;visibility:visible;mso-wrap-style:square;v-text-anchor:top" coordsize="394,766" o:spid="_x0000_s1039" fillcolor="#44546a [3215]" strokecolor="#44546a [3215]" strokeweight="0" path="m394,r,l356,38,319,77r-35,40l249,160r-42,58l168,276r-37,63l98,402,69,467,45,535,26,604,14,673,7,746,6,766,,749r1,-5l7,673,21,603,40,533,65,466,94,400r33,-64l164,275r40,-60l248,158r34,-42l318,76,354,37,394,xe" o:gfxdata="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">
+                        <v:shape id="Freeform 27" o:spid="_x0000_s1039" style="position:absolute;left:5633;top:56897;width:6255;height:12161;visibility:visible;mso-wrap-style:square;v-text-anchor:top" coordsize="394,766" o:gfxdata="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" path="m394,r,l356,38,319,77r-35,40l249,160r-42,58l168,276r-37,63l98,402,69,467,45,535,26,604,14,673,7,746,6,766,,749r1,-5l7,673,21,603,40,533,65,466,94,400r33,-64l164,275r40,-60l248,158r34,-42l318,76,354,37,394,xe" fillcolor="#44546a [3215]" strokecolor="#44546a [3215]" strokeweight="0">
                           <v:path arrowok="t" o:connecttype="custom" o:connectlocs="625475,0;625475,0;565150,60325;506413,122238;450850,185738;395288,254000;328613,346075;266700,438150;207963,538163;155575,638175;109538,741363;71438,849313;41275,958850;22225,1068388;11113,1184275;9525,1216025;0,1189038;1588,1181100;11113,1068388;33338,957263;63500,846138;103188,739775;149225,635000;201613,533400;260350,436563;323850,341313;393700,250825;447675,184150;504825,120650;561975,58738;625475,0" o:connectangles="0,0,0,0,0,0,0,0,0,0,0,0,0,0,0,0,0,0,0,0,0,0,0,0,0,0,0,0,0,0,0"/>
                         </v:shape>
-                        <v:shape id="Freeform 28" style="position:absolute;left:5633;top:69153;width:571;height:3080;visibility:visible;mso-wrap-style:square;v-text-anchor:top" coordsize="36,194" o:spid="_x0000_s1040" fillcolor="#44546a [3215]" strokecolor="#44546a [3215]" strokeweight="0" path="m,l6,16r1,3l11,80r9,52l33,185r3,9l21,161,15,145,5,81,1,41,,xe" o:gfxdata="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">
+                        <v:shape id="Freeform 28" o:spid="_x0000_s1040" style="position:absolute;left:5633;top:69153;width:571;height:3080;visibility:visible;mso-wrap-style:square;v-text-anchor:top" coordsize="36,194" o:gfxdata="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" path="m,l6,16r1,3l11,80r9,52l33,185r3,9l21,161,15,145,5,81,1,41,,xe" fillcolor="#44546a [3215]" strokecolor="#44546a [3215]" strokeweight="0">
                           <v:path arrowok="t" o:connecttype="custom" o:connectlocs="0,0;9525,25400;11113,30163;17463,127000;31750,209550;52388,293688;57150,307975;33338,255588;23813,230188;7938,128588;1588,65088;0,0" o:connectangles="0,0,0,0,0,0,0,0,0,0,0,0"/>
                         </v:shape>
-                        <v:shape id="Freeform 29" style="position:absolute;left:6077;top:72296;width:493;height:1032;visibility:visible;mso-wrap-style:square;v-text-anchor:top" coordsize="31,65" o:spid="_x0000_s1041" fillcolor="#44546a [3215]" strokecolor="#44546a [3215]" strokeweight="0" path="m,l31,65r-8,l,xe" o:gfxdata="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">
+                        <v:shape id="Freeform 29" o:spid="_x0000_s1041" style="position:absolute;left:6077;top:72296;width:493;height:1032;visibility:visible;mso-wrap-style:square;v-text-anchor:top" coordsize="31,65" o:gfxdata="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" path="m,l31,65r-8,l,xe" fillcolor="#44546a [3215]" strokecolor="#44546a [3215]" strokeweight="0">
                           <v:path arrowok="t" o:connecttype="custom" o:connectlocs="0,0;49213,103188;36513,103188;0,0" o:connectangles="0,0,0,0"/>
                         </v:shape>
-                        <v:shape id="Freeform 30" style="position:absolute;left:5633;top:68788;width:111;height:666;visibility:visible;mso-wrap-style:square;v-text-anchor:top" coordsize="7,42" o:spid="_x0000_s1042" fillcolor="#44546a [3215]" strokecolor="#44546a [3215]" strokeweight="0" path="m,l6,17,7,42,6,39,,23,,xe" o:gfxdata="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">
+                        <v:shape id="Freeform 30" o:spid="_x0000_s1042" style="position:absolute;left:5633;top:68788;width:111;height:666;visibility:visible;mso-wrap-style:square;v-text-anchor:top" coordsize="7,42" o:gfxdata="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" path="m,l6,17,7,42,6,39,,23,,xe" fillcolor="#44546a [3215]" strokecolor="#44546a [3215]" strokeweight="0">
                           <v:path arrowok="t" o:connecttype="custom" o:connectlocs="0,0;9525,26988;11113,66675;9525,61913;0,36513;0,0" o:connectangles="0,0,0,0,0,0"/>
                         </v:shape>
-                        <v:shape id="Freeform 31" style="position:absolute;left:5871;top:71455;width:714;height:1873;visibility:visible;mso-wrap-style:square;v-text-anchor:top" coordsize="45,118" o:spid="_x0000_s1043" fillcolor="#44546a [3215]" strokecolor="#44546a [3215]" strokeweight="0" path="m,l6,16,21,49,33,84r12,34l44,118,13,53,11,42,,xe" o:gfxdata="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">
+                        <v:shape id="Freeform 31" o:spid="_x0000_s1043" style="position:absolute;left:5871;top:71455;width:714;height:1873;visibility:visible;mso-wrap-style:square;v-text-anchor:top" coordsize="45,118" o:gfxdata="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" path="m,l6,16,21,49,33,84r12,34l44,118,13,53,11,42,,xe" fillcolor="#44546a [3215]" strokecolor="#44546a [3215]" strokeweight="0">
                           <v:path arrowok="t" o:connecttype="custom" o:connectlocs="0,0;9525,25400;33338,77788;52388,133350;71438,187325;69850,187325;20638,84138;17463,66675;0,0" o:connectangles="0,0,0,0,0,0,0,0,0"/>
                         </v:shape>
                       </v:group>
-                      <v:group id="Group 22" style="position:absolute;left:806;top:48269;width:13063;height:25059" coordsize="8747,16779" coordorigin="806,46499" o:spid="_x0000_s1044" o:gfxdata="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">
+                      <v:group id="Group 22" o:spid="_x0000_s1044" style="position:absolute;left:806;top:48269;width:13063;height:25059" coordorigin="806,46499" coordsize="8747,16779" o:gfxdata="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">
                         <o:lock v:ext="edit" aspectratio="t"/>
-                        <v:shape id="Freeform 8" style="position:absolute;left:1187;top:51897;width:1984;height:7143;visibility:visible;mso-wrap-style:square;v-text-anchor:top" coordsize="125,450" o:spid="_x0000_s1045" fillcolor="#44546a [3215]" strokecolor="#44546a [3215]" strokeweight="0" path="m,l41,155,86,309r39,116l125,450,79,311,41,183,7,54,,xe" o:gfxdata="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">
+                        <v:shape id="Freeform 8" o:spid="_x0000_s1045" style="position:absolute;left:1187;top:51897;width:1984;height:7143;visibility:visible;mso-wrap-style:square;v-text-anchor:top" coordsize="125,450" o:gfxdata="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" path="m,l41,155,86,309r39,116l125,450,79,311,41,183,7,54,,xe" fillcolor="#44546a [3215]" strokecolor="#44546a [3215]" strokeweight="0">
                           <v:fill opacity="13107f"/>
                           <v:stroke opacity="13107f"/>
                           <v:path arrowok="t" o:connecttype="custom" o:connectlocs="0,0;65088,246063;136525,490538;198438,674688;198438,714375;125413,493713;65088,290513;11113,85725;0,0" o:connectangles="0,0,0,0,0,0,0,0,0"/>
                         </v:shape>
-                        <v:shape id="Freeform 9" style="position:absolute;left:3282;top:58913;width:1874;height:4366;visibility:visible;mso-wrap-style:square;v-text-anchor:top" coordsize="118,275" o:spid="_x0000_s1046" fillcolor="#44546a [3215]" strokecolor="#44546a [3215]" strokeweight="0" path="m,l8,20,37,96r32,74l118,275r-9,l61,174,30,100,,26,,xe" o:gfxdata="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">
+                        <v:shape id="Freeform 9" o:spid="_x0000_s1046" style="position:absolute;left:3282;top:58913;width:1874;height:4366;visibility:visible;mso-wrap-style:square;v-text-anchor:top" coordsize="118,275" o:gfxdata="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" path="m,l8,20,37,96r32,74l118,275r-9,l61,174,30,100,,26,,xe" fillcolor="#44546a [3215]" strokecolor="#44546a [3215]" strokeweight="0">
                           <v:fill opacity="13107f"/>
                           <v:stroke opacity="13107f"/>
                           <v:path arrowok="t" o:connecttype="custom" o:connectlocs="0,0;12700,31750;58738,152400;109538,269875;187325,436563;173038,436563;96838,276225;47625,158750;0,41275;0,0" o:connectangles="0,0,0,0,0,0,0,0,0,0"/>
                         </v:shape>
-                        <v:shape id="Freeform 10" style="position:absolute;left:806;top:50103;width:317;height:1921;visibility:visible;mso-wrap-style:square;v-text-anchor:top" coordsize="20,121" o:spid="_x0000_s1047" fillcolor="#44546a [3215]" strokecolor="#44546a [3215]" strokeweight="0" path="m,l16,72r4,49l18,112,,31,,xe" o:gfxdata="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">
+                        <v:shape id="Freeform 10" o:spid="_x0000_s1047" style="position:absolute;left:806;top:50103;width:317;height:1921;visibility:visible;mso-wrap-style:square;v-text-anchor:top" coordsize="20,121" o:gfxdata="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" path="m,l16,72r4,49l18,112,,31,,xe" fillcolor="#44546a [3215]" strokecolor="#44546a [3215]" strokeweight="0">
                           <v:fill opacity="13107f"/>
                           <v:stroke opacity="13107f"/>
                           <v:path arrowok="t" o:connecttype="custom" o:connectlocs="0,0;25400,114300;31750,192088;28575,177800;0,49213;0,0" o:connectangles="0,0,0,0,0,0"/>
                         </v:shape>
-                        <v:shape id="Freeform 12" style="position:absolute;left:1123;top:52024;width:2509;height:10207;visibility:visible;mso-wrap-style:square;v-text-anchor:top" coordsize="158,643" o:spid="_x0000_s1048" fillcolor="#44546a [3215]" strokecolor="#44546a [3215]" strokeweight="0" path="m,l11,46r11,83l36,211r19,90l76,389r27,87l123,533r21,55l155,632r3,11l142,608,118,544,95,478,69,391,47,302,29,212,13,107,,xe" o:gfxdata="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">
+                        <v:shape id="Freeform 12" o:spid="_x0000_s1048" style="position:absolute;left:1123;top:52024;width:2509;height:10207;visibility:visible;mso-wrap-style:square;v-text-anchor:top" coordsize="158,643" o:gfxdata="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" path="m,l11,46r11,83l36,211r19,90l76,389r27,87l123,533r21,55l155,632r3,11l142,608,118,544,95,478,69,391,47,302,29,212,13,107,,xe" fillcolor="#44546a [3215]" strokecolor="#44546a [3215]" strokeweight="0">
                           <v:fill opacity="13107f"/>
                           <v:stroke opacity="13107f"/>
                           <v:path arrowok="t" o:connecttype="custom" o:connectlocs="0,0;17463,73025;34925,204788;57150,334963;87313,477838;120650,617538;163513,755650;195263,846138;228600,933450;246063,1003300;250825,1020763;225425,965200;187325,863600;150813,758825;109538,620713;74613,479425;46038,336550;20638,169863;0,0" o:connectangles="0,0,0,0,0,0,0,0,0,0,0,0,0,0,0,0,0,0,0"/>
                         </v:shape>
-                        <v:shape id="Freeform 13" style="position:absolute;left:3759;top:62152;width:524;height:1127;visibility:visible;mso-wrap-style:square;v-text-anchor:top" coordsize="33,71" o:spid="_x0000_s1049" fillcolor="#44546a [3215]" strokecolor="#44546a [3215]" strokeweight="0" path="m,l33,71r-9,l11,36,,xe" o:gfxdata="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">
+                        <v:shape id="Freeform 13" o:spid="_x0000_s1049" style="position:absolute;left:3759;top:62152;width:524;height:1127;visibility:visible;mso-wrap-style:square;v-text-anchor:top" coordsize="33,71" o:gfxdata="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" path="m,l33,71r-9,l11,36,,xe" fillcolor="#44546a [3215]" strokecolor="#44546a [3215]" strokeweight="0">
                           <v:fill opacity="13107f"/>
                           <v:stroke opacity="13107f"/>
                           <v:path arrowok="t" o:connecttype="custom" o:connectlocs="0,0;52388,112713;38100,112713;17463,57150;0,0" o:connectangles="0,0,0,0,0"/>
                         </v:shape>
-                        <v:shape id="Freeform 14" style="position:absolute;left:1060;top:51246;width:238;height:1508;visibility:visible;mso-wrap-style:square;v-text-anchor:top" coordsize="15,95" o:spid="_x0000_s1050" fillcolor="#44546a [3215]" strokecolor="#44546a [3215]" strokeweight="0" path="m,l8,37r,4l15,95,4,49,,xe" o:gfxdata="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">
+                        <v:shape id="Freeform 14" o:spid="_x0000_s1050" style="position:absolute;left:1060;top:51246;width:238;height:1508;visibility:visible;mso-wrap-style:square;v-text-anchor:top" coordsize="15,95" o:gfxdata="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" path="m,l8,37r,4l15,95,4,49,,xe" fillcolor="#44546a [3215]" strokecolor="#44546a [3215]" strokeweight="0">
                           <v:fill opacity="13107f"/>
                           <v:stroke opacity="13107f"/>
                           <v:path arrowok="t" o:connecttype="custom" o:connectlocs="0,0;12700,58738;12700,65088;23813,150813;6350,77788;0,0" o:connectangles="0,0,0,0,0,0"/>
                         </v:shape>
-                        <v:shape id="Freeform 15" style="position:absolute;left:3171;top:46499;width:6382;height:12414;visibility:visible;mso-wrap-style:square;v-text-anchor:top" coordsize="402,782" o:spid="_x0000_s1051" fillcolor="#44546a [3215]" strokecolor="#44546a [3215]" strokeweight="0" path="m402,r,1l363,39,325,79r-35,42l255,164r-44,58l171,284r-38,62l100,411,71,478,45,546,27,617,13,689,7,761r,21l,765r1,-4l7,688,21,616,40,545,66,475,95,409r35,-66l167,281r42,-61l253,163r34,-43l324,78,362,38,402,xe" o:gfxdata="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">
+                        <v:shape id="Freeform 15" o:spid="_x0000_s1051" style="position:absolute;left:3171;top:46499;width:6382;height:12414;visibility:visible;mso-wrap-style:square;v-text-anchor:top" coordsize="402,782" o:gfxdata="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" path="m402,r,1l363,39,325,79r-35,42l255,164r-44,58l171,284r-38,62l100,411,71,478,45,546,27,617,13,689,7,761r,21l,765r1,-4l7,688,21,616,40,545,66,475,95,409r35,-66l167,281r42,-61l253,163r34,-43l324,78,362,38,402,xe" fillcolor="#44546a [3215]" strokecolor="#44546a [3215]" strokeweight="0">
                           <v:fill opacity="13107f"/>
                           <v:stroke opacity="13107f"/>
                           <v:path arrowok="t" o:connecttype="custom" o:connectlocs="638175,0;638175,1588;576263,61913;515938,125413;460375,192088;404813,260350;334963,352425;271463,450850;211138,549275;158750,652463;112713,758825;71438,866775;42863,979488;20638,1093788;11113,1208088;11113,1241425;0,1214438;1588,1208088;11113,1092200;33338,977900;63500,865188;104775,754063;150813,649288;206375,544513;265113,446088;331788,349250;401638,258763;455613,190500;514350,123825;574675,60325;638175,0" o:connectangles="0,0,0,0,0,0,0,0,0,0,0,0,0,0,0,0,0,0,0,0,0,0,0,0,0,0,0,0,0,0,0"/>
                         </v:shape>
-                        <v:shape id="Freeform 16" style="position:absolute;left:3171;top:59040;width:588;height:3112;visibility:visible;mso-wrap-style:square;v-text-anchor:top" coordsize="37,196" o:spid="_x0000_s1052" fillcolor="#44546a [3215]" strokecolor="#44546a [3215]" strokeweight="0" path="m,l6,15r1,3l12,80r9,54l33,188r4,8l22,162,15,146,5,81,1,40,,xe" o:gfxdata="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">
+                        <v:shape id="Freeform 16" o:spid="_x0000_s1052" style="position:absolute;left:3171;top:59040;width:588;height:3112;visibility:visible;mso-wrap-style:square;v-text-anchor:top" coordsize="37,196" o:gfxdata="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" path="m,l6,15r1,3l12,80r9,54l33,188r4,8l22,162,15,146,5,81,1,40,,xe" fillcolor="#44546a [3215]" strokecolor="#44546a [3215]" strokeweight="0">
                           <v:fill opacity="13107f"/>
                           <v:stroke opacity="13107f"/>
                           <v:path arrowok="t" o:connecttype="custom" o:connectlocs="0,0;9525,23813;11113,28575;19050,127000;33338,212725;52388,298450;58738,311150;34925,257175;23813,231775;7938,128588;1588,63500;0,0" o:connectangles="0,0,0,0,0,0,0,0,0,0,0,0"/>
                         </v:shape>
-                        <v:shape id="Freeform 17" style="position:absolute;left:3632;top:62231;width:492;height:1048;visibility:visible;mso-wrap-style:square;v-text-anchor:top" coordsize="31,66" o:spid="_x0000_s1053" fillcolor="#44546a [3215]" strokecolor="#44546a [3215]" strokeweight="0" path="m,l31,66r-7,l,xe" o:gfxdata="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">
+                        <v:shape id="Freeform 17" o:spid="_x0000_s1053" style="position:absolute;left:3632;top:62231;width:492;height:1048;visibility:visible;mso-wrap-style:square;v-text-anchor:top" coordsize="31,66" o:gfxdata="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" path="m,l31,66r-7,l,xe" fillcolor="#44546a [3215]" strokecolor="#44546a [3215]" strokeweight="0">
                           <v:fill opacity="13107f"/>
                           <v:stroke opacity="13107f"/>
                           <v:path arrowok="t" o:connecttype="custom" o:connectlocs="0,0;49213,104775;38100,104775;0,0" o:connectangles="0,0,0,0"/>
                         </v:shape>
-                        <v:shape id="Freeform 18" style="position:absolute;left:3171;top:58644;width:111;height:682;visibility:visible;mso-wrap-style:square;v-text-anchor:top" coordsize="7,43" o:spid="_x0000_s1054" fillcolor="#44546a [3215]" strokecolor="#44546a [3215]" strokeweight="0" path="m,l7,17r,26l6,40,,25,,xe" o:gfxdata="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">
+                        <v:shape id="Freeform 18" o:spid="_x0000_s1054" style="position:absolute;left:3171;top:58644;width:111;height:682;visibility:visible;mso-wrap-style:square;v-text-anchor:top" coordsize="7,43" o:gfxdata="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" path="m,l7,17r,26l6,40,,25,,xe" fillcolor="#44546a [3215]" strokecolor="#44546a [3215]" strokeweight="0">
                           <v:fill opacity="13107f"/>
                           <v:stroke opacity="13107f"/>
                           <v:path arrowok="t" o:connecttype="custom" o:connectlocs="0,0;11113,26988;11113,68263;9525,63500;0,39688;0,0" o:connectangles="0,0,0,0,0,0"/>
                         </v:shape>
-                        <v:shape id="Freeform 19" style="position:absolute;left:3409;top:61358;width:731;height:1921;visibility:visible;mso-wrap-style:square;v-text-anchor:top" coordsize="46,121" o:spid="_x0000_s1055" fillcolor="#44546a [3215]" strokecolor="#44546a [3215]" strokeweight="0" path="m,l7,16,22,50,33,86r13,35l45,121,14,55,11,44,,xe" o:gfxdata="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">
+                        <v:shape id="Freeform 19" o:spid="_x0000_s1055" style="position:absolute;left:3409;top:61358;width:731;height:1921;visibility:visible;mso-wrap-style:square;v-text-anchor:top" coordsize="46,121" o:gfxdata="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" path="m,l7,16,22,50,33,86r13,35l45,121,14,55,11,44,,xe" fillcolor="#44546a [3215]" strokecolor="#44546a [3215]" strokeweight="0">
                           <v:fill opacity="13107f"/>
                           <v:stroke opacity="13107f"/>
                           <v:path arrowok="t" o:connecttype="custom" o:connectlocs="0,0;11113,25400;34925,79375;52388,136525;73025,192088;71438,192088;22225,87313;17463,69850;0,0" o:connectangles="0,0,0,0,0,0,0,0,0"/>
@@ -4636,7 +4642,7 @@
           <w:szCs w:val="40"/>
         </w:rPr>
       </w:pPr>
-      <w:bookmarkStart w:id="0" w:name="_Toc57655407"/>
+      <w:bookmarkStart w:id="1" w:name="_Toc57655407"/>
       <w:r>
         <w:rPr>
           <w:b/>
@@ -4644,6 +4650,7 @@
           <w:sz w:val="40"/>
           <w:szCs w:val="40"/>
         </w:rPr>
+        <w:lastRenderedPageBreak/>
         <w:t>1.</w:t>
       </w:r>
       <w:r>
@@ -4673,7 +4680,7 @@
         </w:rPr>
         <w:t>ors</w:t>
       </w:r>
-      <w:bookmarkEnd w:id="0"/>
+      <w:bookmarkEnd w:id="1"/>
     </w:p>
     <w:p/>
     <w:p>
@@ -4700,8 +4707,9 @@
           <w:sz w:val="28"/>
           <w:szCs w:val="24"/>
         </w:rPr>
-        <w:t>Miriam Kostadino</w:t>
-      </w:r>
+        <w:t xml:space="preserve">Miriam </w:t>
+      </w:r>
+      <w:proofErr w:type="spellStart"/>
       <w:r>
         <w:rPr>
           <w:rFonts w:ascii="Cambria" w:hAnsi="Cambria" w:cstheme="majorHAnsi"/>
@@ -4709,7 +4717,26 @@
           <w:sz w:val="28"/>
           <w:szCs w:val="24"/>
         </w:rPr>
-        <w:t>va Georgieva</w:t>
+        <w:t>Kostadino</w:t>
+      </w:r>
+      <w:r>
+        <w:rPr>
+          <w:rFonts w:ascii="Cambria" w:hAnsi="Cambria" w:cstheme="majorHAnsi"/>
+          <w:color w:val="0D0D0D" w:themeColor="text1" w:themeTint="F2"/>
+          <w:sz w:val="28"/>
+          <w:szCs w:val="24"/>
+        </w:rPr>
+        <w:t>va</w:t>
+      </w:r>
+      <w:proofErr w:type="spellEnd"/>
+      <w:r>
+        <w:rPr>
+          <w:rFonts w:ascii="Cambria" w:hAnsi="Cambria" w:cstheme="majorHAnsi"/>
+          <w:color w:val="0D0D0D" w:themeColor="text1" w:themeTint="F2"/>
+          <w:sz w:val="28"/>
+          <w:szCs w:val="24"/>
+        </w:rPr>
+        <w:t xml:space="preserve"> Georgieva</w:t>
       </w:r>
       <w:r>
         <w:rPr>
@@ -4814,6 +4841,7 @@
           </w:rPr>
           <w:t>.</w:t>
         </w:r>
+        <w:proofErr w:type="spellStart"/>
         <w:r>
           <w:rPr>
             <w:rStyle w:val="Hyperlink"/>
@@ -4823,6 +4851,7 @@
           </w:rPr>
           <w:t>bg</w:t>
         </w:r>
+        <w:proofErr w:type="spellEnd"/>
       </w:hyperlink>
     </w:p>
     <w:p>
@@ -4860,6 +4889,7 @@
         </w:rPr>
         <w:t xml:space="preserve"> </w:t>
       </w:r>
+      <w:proofErr w:type="spellStart"/>
       <w:r>
         <w:rPr>
           <w:rFonts w:ascii="Cambria" w:hAnsi="Cambria" w:cstheme="majorHAnsi"/>
@@ -4878,6 +4908,7 @@
         </w:rPr>
         <w:t>v</w:t>
       </w:r>
+      <w:proofErr w:type="spellEnd"/>
       <w:r>
         <w:rPr>
           <w:rFonts w:ascii="Cambria" w:hAnsi="Cambria" w:cstheme="majorHAnsi"/>
@@ -4888,6 +4919,7 @@
         </w:rPr>
         <w:t xml:space="preserve"> </w:t>
       </w:r>
+      <w:proofErr w:type="spellStart"/>
       <w:r>
         <w:rPr>
           <w:rFonts w:ascii="Cambria" w:hAnsi="Cambria" w:cstheme="majorHAnsi"/>
@@ -4906,6 +4938,7 @@
         </w:rPr>
         <w:t>v</w:t>
       </w:r>
+      <w:proofErr w:type="spellEnd"/>
       <w:r>
         <w:rPr>
           <w:rFonts w:ascii="Cambria" w:hAnsi="Cambria" w:cstheme="majorHAnsi"/>
@@ -5017,6 +5050,7 @@
           </w:rPr>
           <w:t>.</w:t>
         </w:r>
+        <w:proofErr w:type="spellStart"/>
         <w:r>
           <w:rPr>
             <w:rStyle w:val="Hyperlink"/>
@@ -5026,6 +5060,7 @@
           </w:rPr>
           <w:t>bg</w:t>
         </w:r>
+        <w:proofErr w:type="spellEnd"/>
       </w:hyperlink>
     </w:p>
     <w:p>
@@ -5045,6 +5080,7 @@
           <w:lang w:val="bg-BG"/>
         </w:rPr>
       </w:pPr>
+      <w:proofErr w:type="spellStart"/>
       <w:r>
         <w:rPr>
           <w:rFonts w:ascii="Cambria" w:hAnsi="Cambria" w:cstheme="majorHAnsi"/>
@@ -5054,6 +5090,7 @@
         </w:rPr>
         <w:t>Marieta</w:t>
       </w:r>
+      <w:proofErr w:type="spellEnd"/>
       <w:r>
         <w:rPr>
           <w:rFonts w:ascii="Cambria" w:hAnsi="Cambria" w:cstheme="majorHAnsi"/>
@@ -5064,6 +5101,7 @@
         </w:rPr>
         <w:t xml:space="preserve"> </w:t>
       </w:r>
+      <w:proofErr w:type="spellStart"/>
       <w:r>
         <w:rPr>
           <w:rFonts w:ascii="Cambria" w:hAnsi="Cambria" w:cstheme="majorHAnsi"/>
@@ -5073,6 +5111,7 @@
         </w:rPr>
         <w:t>Petkova</w:t>
       </w:r>
+      <w:proofErr w:type="spellEnd"/>
       <w:r>
         <w:rPr>
           <w:rFonts w:ascii="Cambria" w:hAnsi="Cambria" w:cstheme="majorHAnsi"/>
@@ -5278,6 +5317,7 @@
         </w:rPr>
         <w:t xml:space="preserve"> </w:t>
       </w:r>
+      <w:proofErr w:type="spellStart"/>
       <w:r>
         <w:rPr>
           <w:rFonts w:ascii="Cambria" w:hAnsi="Cambria" w:cstheme="majorHAnsi"/>
@@ -5287,6 +5327,7 @@
         </w:rPr>
         <w:t>Valentinov</w:t>
       </w:r>
+      <w:proofErr w:type="spellEnd"/>
       <w:r>
         <w:rPr>
           <w:rFonts w:ascii="Cambria" w:hAnsi="Cambria" w:cstheme="majorHAnsi"/>
@@ -5297,6 +5338,7 @@
         </w:rPr>
         <w:t xml:space="preserve"> </w:t>
       </w:r>
+      <w:proofErr w:type="spellStart"/>
       <w:r>
         <w:rPr>
           <w:rFonts w:ascii="Cambria" w:hAnsi="Cambria" w:cstheme="majorHAnsi"/>
@@ -5306,6 +5348,7 @@
         </w:rPr>
         <w:t>Martinov</w:t>
       </w:r>
+      <w:proofErr w:type="spellEnd"/>
       <w:r>
         <w:rPr>
           <w:rFonts w:ascii="Cambria" w:hAnsi="Cambria" w:cstheme="majorHAnsi"/>
@@ -5419,6 +5462,7 @@
           </w:rPr>
           <w:t>.</w:t>
         </w:r>
+        <w:proofErr w:type="spellStart"/>
         <w:r>
           <w:rPr>
             <w:rStyle w:val="Hyperlink"/>
@@ -5428,6 +5472,7 @@
           </w:rPr>
           <w:t>bg</w:t>
         </w:r>
+        <w:proofErr w:type="spellEnd"/>
       </w:hyperlink>
     </w:p>
     <w:p>
@@ -5654,7 +5699,7 @@
           <w:szCs w:val="40"/>
         </w:rPr>
       </w:pPr>
-      <w:bookmarkStart w:id="1" w:name="_Toc57655408"/>
+      <w:bookmarkStart w:id="2" w:name="_Toc57655408"/>
       <w:r>
         <w:rPr>
           <w:b/>
@@ -5673,7 +5718,7 @@
         </w:rPr>
         <w:t>Programs we used</w:t>
       </w:r>
-      <w:bookmarkEnd w:id="1"/>
+      <w:bookmarkEnd w:id="2"/>
     </w:p>
     <w:p/>
     <w:p>
@@ -5935,7 +5980,7 @@
           <w:szCs w:val="44"/>
         </w:rPr>
       </w:pPr>
-      <w:bookmarkStart w:id="2" w:name="_Toc57655409"/>
+      <w:bookmarkStart w:id="3" w:name="_Toc57655409"/>
       <w:r>
         <w:rPr>
           <w:b/>
@@ -5944,8 +5989,6 @@
         </w:rPr>
         <w:t xml:space="preserve">3. </w:t>
       </w:r>
-      <w:bookmarkStart w:id="3" w:name="_GoBack"/>
-      <w:bookmarkEnd w:id="3"/>
       <w:r>
         <w:rPr>
           <w:b/>
@@ -5954,7 +5997,7 @@
         </w:rPr>
         <w:t>Summary</w:t>
       </w:r>
-      <w:bookmarkEnd w:id="2"/>
+      <w:bookmarkEnd w:id="3"/>
     </w:p>
     <w:p/>
     <w:p>
@@ -6842,7 +6885,23 @@
           <w:sz w:val="28"/>
           <w:szCs w:val="28"/>
         </w:rPr>
-        <w:t xml:space="preserve">First, we have to learn </w:t>
+        <w:t xml:space="preserve">First, we </w:t>
+      </w:r>
+      <w:proofErr w:type="gramStart"/>
+      <w:r>
+        <w:rPr>
+          <w:sz w:val="28"/>
+          <w:szCs w:val="28"/>
+        </w:rPr>
+        <w:t>have to</w:t>
+      </w:r>
+      <w:proofErr w:type="gramEnd"/>
+      <w:r>
+        <w:rPr>
+          <w:sz w:val="28"/>
+          <w:szCs w:val="28"/>
+        </w:rPr>
+        <w:t xml:space="preserve"> learn </w:t>
       </w:r>
       <w:r>
         <w:rPr>
@@ -6863,7 +6922,23 @@
           <w:sz w:val="28"/>
           <w:szCs w:val="28"/>
         </w:rPr>
-        <w:t xml:space="preserve"> and with Command Prompt (cmd)</w:t>
+        <w:t xml:space="preserve"> and with Command Prompt (</w:t>
+      </w:r>
+      <w:proofErr w:type="spellStart"/>
+      <w:r>
+        <w:rPr>
+          <w:sz w:val="28"/>
+          <w:szCs w:val="28"/>
+        </w:rPr>
+        <w:t>cmd</w:t>
+      </w:r>
+      <w:proofErr w:type="spellEnd"/>
+      <w:r>
+        <w:rPr>
+          <w:sz w:val="28"/>
+          <w:szCs w:val="28"/>
+        </w:rPr>
+        <w:t>)</w:t>
       </w:r>
       <w:r>
         <w:rPr>
@@ -7143,11 +7218,27 @@
                 <w:b/>
               </w:rPr>
             </w:pPr>
+            <w:proofErr w:type="spellStart"/>
+            <w:proofErr w:type="gramStart"/>
             <w:r>
               <w:rPr>
                 <w:b/>
               </w:rPr>
-              <w:t>shuffleCards()</w:t>
+              <w:t>shuffleCards</w:t>
+            </w:r>
+            <w:proofErr w:type="spellEnd"/>
+            <w:r>
+              <w:rPr>
+                <w:b/>
+              </w:rPr>
+              <w:t>(</w:t>
+            </w:r>
+            <w:proofErr w:type="gramEnd"/>
+            <w:r>
+              <w:rPr>
+                <w:b/>
+              </w:rPr>
+              <w:t>)</w:t>
             </w:r>
           </w:p>
         </w:tc>
@@ -7176,7 +7267,20 @@
               <w:ind w:firstLine="0"/>
             </w:pPr>
             <w:r>
-              <w:t>int arr[]</w:t>
+              <w:t xml:space="preserve">int </w:t>
+            </w:r>
+            <w:proofErr w:type="spellStart"/>
+            <w:proofErr w:type="gramStart"/>
+            <w:r>
+              <w:t>arr</w:t>
+            </w:r>
+            <w:proofErr w:type="spellEnd"/>
+            <w:r>
+              <w:t>[</w:t>
+            </w:r>
+            <w:proofErr w:type="gramEnd"/>
+            <w:r>
+              <w:t>]</w:t>
             </w:r>
           </w:p>
         </w:tc>
@@ -7207,6 +7311,8 @@
                 <w:b/>
               </w:rPr>
             </w:pPr>
+            <w:proofErr w:type="spellStart"/>
+            <w:proofErr w:type="gramStart"/>
             <w:r>
               <w:rPr>
                 <w:b/>
@@ -7219,7 +7325,23 @@
                 <w:b/>
                 <w:bCs/>
               </w:rPr>
-              <w:t>ardApply()</w:t>
+              <w:t>ardApply</w:t>
+            </w:r>
+            <w:proofErr w:type="spellEnd"/>
+            <w:r>
+              <w:rPr>
+                <w:b/>
+                <w:bCs/>
+              </w:rPr>
+              <w:t>(</w:t>
+            </w:r>
+            <w:proofErr w:type="gramEnd"/>
+            <w:r>
+              <w:rPr>
+                <w:b/>
+                <w:bCs/>
+              </w:rPr>
+              <w:t>)</w:t>
             </w:r>
           </w:p>
         </w:tc>
@@ -7245,7 +7367,15 @@
               <w:ind w:firstLine="0"/>
             </w:pPr>
             <w:r>
-              <w:t>int card[]</w:t>
+              <w:t xml:space="preserve">int </w:t>
+            </w:r>
+            <w:proofErr w:type="gramStart"/>
+            <w:r>
+              <w:t>card[</w:t>
+            </w:r>
+            <w:proofErr w:type="gramEnd"/>
+            <w:r>
+              <w:t>]</w:t>
             </w:r>
           </w:p>
         </w:tc>
@@ -7276,6 +7406,7 @@
                 <w:b/>
               </w:rPr>
             </w:pPr>
+            <w:proofErr w:type="gramStart"/>
             <w:r>
               <w:rPr>
                 <w:b/>
@@ -7288,7 +7419,15 @@
                 <w:b/>
                 <w:bCs/>
               </w:rPr>
-              <w:t>ar()</w:t>
+              <w:t>ar(</w:t>
+            </w:r>
+            <w:proofErr w:type="gramEnd"/>
+            <w:r>
+              <w:rPr>
+                <w:b/>
+                <w:bCs/>
+              </w:rPr>
+              <w:t>)</w:t>
             </w:r>
           </w:p>
         </w:tc>
@@ -7352,12 +7491,30 @@
                 <w:b/>
               </w:rPr>
             </w:pPr>
+            <w:proofErr w:type="spellStart"/>
+            <w:proofErr w:type="gramStart"/>
             <w:r>
               <w:rPr>
                 <w:b/>
                 <w:bCs/>
               </w:rPr>
-              <w:t>warSign()</w:t>
+              <w:t>warSign</w:t>
+            </w:r>
+            <w:proofErr w:type="spellEnd"/>
+            <w:r>
+              <w:rPr>
+                <w:b/>
+                <w:bCs/>
+              </w:rPr>
+              <w:t>(</w:t>
+            </w:r>
+            <w:proofErr w:type="gramEnd"/>
+            <w:r>
+              <w:rPr>
+                <w:b/>
+                <w:bCs/>
+              </w:rPr>
+              <w:t>)</w:t>
             </w:r>
           </w:p>
         </w:tc>
@@ -7413,11 +7570,27 @@
                 <w:b/>
               </w:rPr>
             </w:pPr>
+            <w:proofErr w:type="spellStart"/>
+            <w:proofErr w:type="gramStart"/>
             <w:r>
               <w:rPr>
                 <w:b/>
               </w:rPr>
-              <w:t>cardWar()</w:t>
+              <w:t>cardWar</w:t>
+            </w:r>
+            <w:proofErr w:type="spellEnd"/>
+            <w:r>
+              <w:rPr>
+                <w:b/>
+              </w:rPr>
+              <w:t>(</w:t>
+            </w:r>
+            <w:proofErr w:type="gramEnd"/>
+            <w:r>
+              <w:rPr>
+                <w:b/>
+              </w:rPr>
+              <w:t>)</w:t>
             </w:r>
           </w:p>
         </w:tc>
@@ -7475,11 +7648,27 @@
                 <w:b/>
               </w:rPr>
             </w:pPr>
+            <w:proofErr w:type="spellStart"/>
+            <w:proofErr w:type="gramStart"/>
             <w:r>
               <w:rPr>
                 <w:b/>
               </w:rPr>
-              <w:t>ticTacToeDrawBoard()</w:t>
+              <w:t>ticTacToeDrawBoard</w:t>
+            </w:r>
+            <w:proofErr w:type="spellEnd"/>
+            <w:r>
+              <w:rPr>
+                <w:b/>
+              </w:rPr>
+              <w:t>(</w:t>
+            </w:r>
+            <w:proofErr w:type="gramEnd"/>
+            <w:r>
+              <w:rPr>
+                <w:b/>
+              </w:rPr>
+              <w:t>)</w:t>
             </w:r>
           </w:p>
         </w:tc>
@@ -7540,11 +7729,27 @@
                 <w:b/>
               </w:rPr>
             </w:pPr>
+            <w:proofErr w:type="spellStart"/>
+            <w:proofErr w:type="gramStart"/>
             <w:r>
               <w:rPr>
                 <w:b/>
               </w:rPr>
-              <w:t>checkTicTacToeWin()</w:t>
+              <w:t>checkTicTacToeWin</w:t>
+            </w:r>
+            <w:proofErr w:type="spellEnd"/>
+            <w:r>
+              <w:rPr>
+                <w:b/>
+              </w:rPr>
+              <w:t>(</w:t>
+            </w:r>
+            <w:proofErr w:type="gramEnd"/>
+            <w:r>
+              <w:rPr>
+                <w:b/>
+              </w:rPr>
+              <w:t>)</w:t>
             </w:r>
           </w:p>
         </w:tc>
@@ -7602,12 +7807,30 @@
                 <w:b/>
               </w:rPr>
             </w:pPr>
+            <w:proofErr w:type="spellStart"/>
+            <w:proofErr w:type="gramStart"/>
             <w:r>
               <w:rPr>
                 <w:b/>
                 <w:bCs/>
               </w:rPr>
-              <w:t>computerChoice()</w:t>
+              <w:t>computerChoice</w:t>
+            </w:r>
+            <w:proofErr w:type="spellEnd"/>
+            <w:r>
+              <w:rPr>
+                <w:b/>
+                <w:bCs/>
+              </w:rPr>
+              <w:t>(</w:t>
+            </w:r>
+            <w:proofErr w:type="gramEnd"/>
+            <w:r>
+              <w:rPr>
+                <w:b/>
+                <w:bCs/>
+              </w:rPr>
+              <w:t>)</w:t>
             </w:r>
           </w:p>
         </w:tc>
@@ -7671,6 +7894,8 @@
                 <w:b/>
               </w:rPr>
             </w:pPr>
+            <w:proofErr w:type="spellStart"/>
+            <w:proofErr w:type="gramStart"/>
             <w:r>
               <w:rPr>
                 <w:b/>
@@ -7678,12 +7903,21 @@
               </w:rPr>
               <w:t>ticTacToeVsComp</w:t>
             </w:r>
+            <w:proofErr w:type="spellEnd"/>
             <w:r>
               <w:rPr>
                 <w:b/>
                 <w:bCs/>
               </w:rPr>
-              <w:t>()</w:t>
+              <w:t>(</w:t>
+            </w:r>
+            <w:proofErr w:type="gramEnd"/>
+            <w:r>
+              <w:rPr>
+                <w:b/>
+                <w:bCs/>
+              </w:rPr>
+              <w:t>)</w:t>
             </w:r>
           </w:p>
         </w:tc>
@@ -7753,12 +7987,21 @@
                 <w:b/>
               </w:rPr>
             </w:pPr>
+            <w:proofErr w:type="gramStart"/>
             <w:r>
               <w:rPr>
                 <w:b/>
                 <w:bCs/>
               </w:rPr>
-              <w:t>ticTacToeVsPl()</w:t>
+              <w:t>ticTacToeVsPl(</w:t>
+            </w:r>
+            <w:proofErr w:type="gramEnd"/>
+            <w:r>
+              <w:rPr>
+                <w:b/>
+                <w:bCs/>
+              </w:rPr>
+              <w:t>)</w:t>
             </w:r>
           </w:p>
         </w:tc>
@@ -7823,12 +8066,30 @@
                 <w:bCs/>
               </w:rPr>
             </w:pPr>
+            <w:proofErr w:type="spellStart"/>
+            <w:proofErr w:type="gramStart"/>
             <w:r>
               <w:rPr>
                 <w:b/>
                 <w:bCs/>
               </w:rPr>
-              <w:t>mathGame()</w:t>
+              <w:t>mathGame</w:t>
+            </w:r>
+            <w:proofErr w:type="spellEnd"/>
+            <w:r>
+              <w:rPr>
+                <w:b/>
+                <w:bCs/>
+              </w:rPr>
+              <w:t>(</w:t>
+            </w:r>
+            <w:proofErr w:type="gramEnd"/>
+            <w:r>
+              <w:rPr>
+                <w:b/>
+                <w:bCs/>
+              </w:rPr>
+              <w:t>)</w:t>
             </w:r>
           </w:p>
         </w:tc>
@@ -7900,7 +8161,7 @@
 </file>
 
 <file path=word/endnotes.xml><?xml version="1.0" encoding="utf-8"?>
-<w:endnotes xmlns:wpc="http://schemas.microsoft.com/office/word/2010/wordprocessingCanvas" xmlns:cx="http://schemas.microsoft.com/office/drawing/2014/chartex" xmlns:cx1="http://schemas.microsoft.com/office/drawing/2015/9/8/chartex" xmlns:cx2="http://schemas.microsoft.com/office/drawing/2015/10/21/chartex" xmlns:cx3="http://schemas.microsoft.com/office/drawing/2016/5/9/chartex" xmlns:cx4="http://schemas.microsoft.com/office/drawing/2016/5/10/chartex" xmlns:cx5="http://schemas.microsoft.com/office/drawing/2016/5/11/chartex" xmlns:cx6="http://schemas.microsoft.com/office/drawing/2016/5/12/chartex" xmlns:cx7="http://schemas.microsoft.com/office/drawing/2016/5/13/chartex" xmlns:cx8="http://schemas.microsoft.com/office/drawing/2016/5/14/chartex" xmlns:mc="http://schemas.openxmlformats.org/markup-compatibility/2006" xmlns:aink="http://schemas.microsoft.com/office/drawing/2016/ink" xmlns:am3d="http://schemas.microsoft.com/office/drawing/2017/model3d" xmlns:o="urn:schemas-microsoft-com:office:office" xmlns:r="http://schemas.openxmlformats.org/officeDocument/2006/relationships" xmlns:m="http://schemas.openxmlformats.org/officeDocument/2006/math" xmlns:v="urn:schemas-microsoft-com:vml" xmlns:wp14="http://schemas.microsoft.com/office/word/2010/wordprocessingDrawing" xmlns:wp="http://schemas.openxmlformats.org/drawingml/2006/wordprocessingDrawing" xmlns:w10="urn:schemas-microsoft-com:office:word" xmlns:w="http://schemas.openxmlformats.org/wordprocessingml/2006/main" xmlns:w14="http://schemas.microsoft.com/office/word/2010/wordml" xmlns:w15="http://schemas.microsoft.com/office/word/2012/wordml" xmlns:w16cex="http://schemas.microsoft.com/office/word/2018/wordml/cex" xmlns:w16cid="http://schemas.microsoft.com/office/word/2016/wordml/cid" xmlns:w16="http://schemas.microsoft.com/office/word/2018/wordml" xmlns:w16se="http://schemas.microsoft.com/office/word/2015/wordml/symex" xmlns:wpg="http://schemas.microsoft.com/office/word/2010/wordprocessingGroup" xmlns:wpi="http://schemas.microsoft.com/office/word/2010/wordprocessingInk" xmlns:wne="http://schemas.microsoft.com/office/word/2006/wordml" xmlns:wps="http://schemas.microsoft.com/office/word/2010/wordprocessingShape" mc:Ignorable="w14 w15 w16se w16cid w16 w16cex wp14">
+<w:endnotes xmlns:wpc="http://schemas.microsoft.com/office/word/2010/wordprocessingCanvas" xmlns:cx="http://schemas.microsoft.com/office/drawing/2014/chartex" xmlns:cx1="http://schemas.microsoft.com/office/drawing/2015/9/8/chartex" xmlns:cx2="http://schemas.microsoft.com/office/drawing/2015/10/21/chartex" xmlns:cx3="http://schemas.microsoft.com/office/drawing/2016/5/9/chartex" xmlns:cx4="http://schemas.microsoft.com/office/drawing/2016/5/10/chartex" xmlns:cx5="http://schemas.microsoft.com/office/drawing/2016/5/11/chartex" xmlns:cx6="http://schemas.microsoft.com/office/drawing/2016/5/12/chartex" xmlns:cx7="http://schemas.microsoft.com/office/drawing/2016/5/13/chartex" xmlns:cx8="http://schemas.microsoft.com/office/drawing/2016/5/14/chartex" xmlns:mc="http://schemas.openxmlformats.org/markup-compatibility/2006" xmlns:aink="http://schemas.microsoft.com/office/drawing/2016/ink" xmlns:am3d="http://schemas.microsoft.com/office/drawing/2017/model3d" xmlns:o="urn:schemas-microsoft-com:office:office" xmlns:r="http://schemas.openxmlformats.org/officeDocument/2006/relationships" xmlns:m="http://schemas.openxmlformats.org/officeDocument/2006/math" xmlns:v="urn:schemas-microsoft-com:vml" xmlns:wp14="http://schemas.microsoft.com/office/word/2010/wordprocessingDrawing" xmlns:wp="http://schemas.openxmlformats.org/drawingml/2006/wordprocessingDrawing" xmlns:w10="urn:schemas-microsoft-com:office:word" xmlns:w="http://schemas.openxmlformats.org/wordprocessingml/2006/main" xmlns:w14="http://schemas.microsoft.com/office/word/2010/wordml" xmlns:w15="http://schemas.microsoft.com/office/word/2012/wordml" xmlns:w16cid="http://schemas.microsoft.com/office/word/2016/wordml/cid" xmlns:w16se="http://schemas.microsoft.com/office/word/2015/wordml/symex" xmlns:wpg="http://schemas.microsoft.com/office/word/2010/wordprocessingGroup" xmlns:wpi="http://schemas.microsoft.com/office/word/2010/wordprocessingInk" xmlns:wne="http://schemas.microsoft.com/office/word/2006/wordml" xmlns:wps="http://schemas.microsoft.com/office/word/2010/wordprocessingShape" mc:Ignorable="w14 w15 w16se w16cid wp14">
   <w:endnote w:type="separator" w:id="-1">
     <w:p>
       <w:pPr>
@@ -7932,7 +8193,7 @@
 </file>
 
 <file path=word/footer1.xml><?xml version="1.0" encoding="utf-8"?>
-<w:ftr xmlns:wpc="http://schemas.microsoft.com/office/word/2010/wordprocessingCanvas" xmlns:cx="http://schemas.microsoft.com/office/drawing/2014/chartex" xmlns:cx1="http://schemas.microsoft.com/office/drawing/2015/9/8/chartex" xmlns:cx2="http://schemas.microsoft.com/office/drawing/2015/10/21/chartex" xmlns:cx3="http://schemas.microsoft.com/office/drawing/2016/5/9/chartex" xmlns:cx4="http://schemas.microsoft.com/office/drawing/2016/5/10/chartex" xmlns:cx5="http://schemas.microsoft.com/office/drawing/2016/5/11/chartex" xmlns:cx6="http://schemas.microsoft.com/office/drawing/2016/5/12/chartex" xmlns:cx7="http://schemas.microsoft.com/office/drawing/2016/5/13/chartex" xmlns:cx8="http://schemas.microsoft.com/office/drawing/2016/5/14/chartex" xmlns:mc="http://schemas.openxmlformats.org/markup-compatibility/2006" xmlns:aink="http://schemas.microsoft.com/office/drawing/2016/ink" xmlns:am3d="http://schemas.microsoft.com/office/drawing/2017/model3d" xmlns:o="urn:schemas-microsoft-com:office:office" xmlns:r="http://schemas.openxmlformats.org/officeDocument/2006/relationships" xmlns:m="http://schemas.openxmlformats.org/officeDocument/2006/math" xmlns:v="urn:schemas-microsoft-com:vml" xmlns:wp14="http://schemas.microsoft.com/office/word/2010/wordprocessingDrawing" xmlns:wp="http://schemas.openxmlformats.org/drawingml/2006/wordprocessingDrawing" xmlns:w10="urn:schemas-microsoft-com:office:word" xmlns:w="http://schemas.openxmlformats.org/wordprocessingml/2006/main" xmlns:w14="http://schemas.microsoft.com/office/word/2010/wordml" xmlns:w15="http://schemas.microsoft.com/office/word/2012/wordml" xmlns:w16cex="http://schemas.microsoft.com/office/word/2018/wordml/cex" xmlns:w16cid="http://schemas.microsoft.com/office/word/2016/wordml/cid" xmlns:w16="http://schemas.microsoft.com/office/word/2018/wordml" xmlns:w16se="http://schemas.microsoft.com/office/word/2015/wordml/symex" xmlns:wpg="http://schemas.microsoft.com/office/word/2010/wordprocessingGroup" xmlns:wpi="http://schemas.microsoft.com/office/word/2010/wordprocessingInk" xmlns:wne="http://schemas.microsoft.com/office/word/2006/wordml" xmlns:wps="http://schemas.microsoft.com/office/word/2010/wordprocessingShape" mc:Ignorable="w14 w15 w16se w16cid w16 w16cex wp14">
+<w:ftr xmlns:wpc="http://schemas.microsoft.com/office/word/2010/wordprocessingCanvas" xmlns:cx="http://schemas.microsoft.com/office/drawing/2014/chartex" xmlns:cx1="http://schemas.microsoft.com/office/drawing/2015/9/8/chartex" xmlns:cx2="http://schemas.microsoft.com/office/drawing/2015/10/21/chartex" xmlns:cx3="http://schemas.microsoft.com/office/drawing/2016/5/9/chartex" xmlns:cx4="http://schemas.microsoft.com/office/drawing/2016/5/10/chartex" xmlns:cx5="http://schemas.microsoft.com/office/drawing/2016/5/11/chartex" xmlns:cx6="http://schemas.microsoft.com/office/drawing/2016/5/12/chartex" xmlns:cx7="http://schemas.microsoft.com/office/drawing/2016/5/13/chartex" xmlns:cx8="http://schemas.microsoft.com/office/drawing/2016/5/14/chartex" xmlns:mc="http://schemas.openxmlformats.org/markup-compatibility/2006" xmlns:aink="http://schemas.microsoft.com/office/drawing/2016/ink" xmlns:am3d="http://schemas.microsoft.com/office/drawing/2017/model3d" xmlns:o="urn:schemas-microsoft-com:office:office" xmlns:r="http://schemas.openxmlformats.org/officeDocument/2006/relationships" xmlns:m="http://schemas.openxmlformats.org/officeDocument/2006/math" xmlns:v="urn:schemas-microsoft-com:vml" xmlns:wp14="http://schemas.microsoft.com/office/word/2010/wordprocessingDrawing" xmlns:wp="http://schemas.openxmlformats.org/drawingml/2006/wordprocessingDrawing" xmlns:w10="urn:schemas-microsoft-com:office:word" xmlns:w="http://schemas.openxmlformats.org/wordprocessingml/2006/main" xmlns:w14="http://schemas.microsoft.com/office/word/2010/wordml" xmlns:w15="http://schemas.microsoft.com/office/word/2012/wordml" xmlns:w16cid="http://schemas.microsoft.com/office/word/2016/wordml/cid" xmlns:w16se="http://schemas.microsoft.com/office/word/2015/wordml/symex" xmlns:wpg="http://schemas.microsoft.com/office/word/2010/wordprocessingGroup" xmlns:wpi="http://schemas.microsoft.com/office/word/2010/wordprocessingInk" xmlns:wne="http://schemas.microsoft.com/office/word/2006/wordml" xmlns:wps="http://schemas.microsoft.com/office/word/2010/wordprocessingShape" mc:Ignorable="w14 w15 w16se w16cid wp14">
   <w:p>
     <w:pPr>
       <w:pStyle w:val="Footer"/>
@@ -7967,7 +8228,7 @@
 </file>
 
 <file path=word/footer2.xml><?xml version="1.0" encoding="utf-8"?>
-<w:ftr xmlns:wpc="http://schemas.microsoft.com/office/word/2010/wordprocessingCanvas" xmlns:cx="http://schemas.microsoft.com/office/drawing/2014/chartex" xmlns:cx1="http://schemas.microsoft.com/office/drawing/2015/9/8/chartex" xmlns:cx2="http://schemas.microsoft.com/office/drawing/2015/10/21/chartex" xmlns:cx3="http://schemas.microsoft.com/office/drawing/2016/5/9/chartex" xmlns:cx4="http://schemas.microsoft.com/office/drawing/2016/5/10/chartex" xmlns:cx5="http://schemas.microsoft.com/office/drawing/2016/5/11/chartex" xmlns:cx6="http://schemas.microsoft.com/office/drawing/2016/5/12/chartex" xmlns:cx7="http://schemas.microsoft.com/office/drawing/2016/5/13/chartex" xmlns:cx8="http://schemas.microsoft.com/office/drawing/2016/5/14/chartex" xmlns:mc="http://schemas.openxmlformats.org/markup-compatibility/2006" xmlns:aink="http://schemas.microsoft.com/office/drawing/2016/ink" xmlns:am3d="http://schemas.microsoft.com/office/drawing/2017/model3d" xmlns:o="urn:schemas-microsoft-com:office:office" xmlns:r="http://schemas.openxmlformats.org/officeDocument/2006/relationships" xmlns:m="http://schemas.openxmlformats.org/officeDocument/2006/math" xmlns:v="urn:schemas-microsoft-com:vml" xmlns:wp14="http://schemas.microsoft.com/office/word/2010/wordprocessingDrawing" xmlns:wp="http://schemas.openxmlformats.org/drawingml/2006/wordprocessingDrawing" xmlns:w10="urn:schemas-microsoft-com:office:word" xmlns:w="http://schemas.openxmlformats.org/wordprocessingml/2006/main" xmlns:w14="http://schemas.microsoft.com/office/word/2010/wordml" xmlns:w15="http://schemas.microsoft.com/office/word/2012/wordml" xmlns:w16cex="http://schemas.microsoft.com/office/word/2018/wordml/cex" xmlns:w16cid="http://schemas.microsoft.com/office/word/2016/wordml/cid" xmlns:w16="http://schemas.microsoft.com/office/word/2018/wordml" xmlns:w16se="http://schemas.microsoft.com/office/word/2015/wordml/symex" xmlns:wpg="http://schemas.microsoft.com/office/word/2010/wordprocessingGroup" xmlns:wpi="http://schemas.microsoft.com/office/word/2010/wordprocessingInk" xmlns:wne="http://schemas.microsoft.com/office/word/2006/wordml" xmlns:wps="http://schemas.microsoft.com/office/word/2010/wordprocessingShape" mc:Ignorable="w14 w15 w16se w16cid w16 w16cex wp14">
+<w:ftr xmlns:wpc="http://schemas.microsoft.com/office/word/2010/wordprocessingCanvas" xmlns:cx="http://schemas.microsoft.com/office/drawing/2014/chartex" xmlns:cx1="http://schemas.microsoft.com/office/drawing/2015/9/8/chartex" xmlns:cx2="http://schemas.microsoft.com/office/drawing/2015/10/21/chartex" xmlns:cx3="http://schemas.microsoft.com/office/drawing/2016/5/9/chartex" xmlns:cx4="http://schemas.microsoft.com/office/drawing/2016/5/10/chartex" xmlns:cx5="http://schemas.microsoft.com/office/drawing/2016/5/11/chartex" xmlns:cx6="http://schemas.microsoft.com/office/drawing/2016/5/12/chartex" xmlns:cx7="http://schemas.microsoft.com/office/drawing/2016/5/13/chartex" xmlns:cx8="http://schemas.microsoft.com/office/drawing/2016/5/14/chartex" xmlns:mc="http://schemas.openxmlformats.org/markup-compatibility/2006" xmlns:aink="http://schemas.microsoft.com/office/drawing/2016/ink" xmlns:am3d="http://schemas.microsoft.com/office/drawing/2017/model3d" xmlns:o="urn:schemas-microsoft-com:office:office" xmlns:r="http://schemas.openxmlformats.org/officeDocument/2006/relationships" xmlns:m="http://schemas.openxmlformats.org/officeDocument/2006/math" xmlns:v="urn:schemas-microsoft-com:vml" xmlns:wp14="http://schemas.microsoft.com/office/word/2010/wordprocessingDrawing" xmlns:wp="http://schemas.openxmlformats.org/drawingml/2006/wordprocessingDrawing" xmlns:w10="urn:schemas-microsoft-com:office:word" xmlns:w="http://schemas.openxmlformats.org/wordprocessingml/2006/main" xmlns:w14="http://schemas.microsoft.com/office/word/2010/wordml" xmlns:w15="http://schemas.microsoft.com/office/word/2012/wordml" xmlns:w16cid="http://schemas.microsoft.com/office/word/2016/wordml/cid" xmlns:w16se="http://schemas.microsoft.com/office/word/2015/wordml/symex" xmlns:wpg="http://schemas.microsoft.com/office/word/2010/wordprocessingGroup" xmlns:wpi="http://schemas.microsoft.com/office/word/2010/wordprocessingInk" xmlns:wne="http://schemas.microsoft.com/office/word/2006/wordml" xmlns:wps="http://schemas.microsoft.com/office/word/2010/wordprocessingShape" mc:Ignorable="w14 w15 w16se w16cid wp14">
   <w:tbl>
     <w:tblPr>
       <w:tblW w:w="0" w:type="auto"/>
@@ -8025,7 +8286,7 @@
 </file>
 
 <file path=word/footer3.xml><?xml version="1.0" encoding="utf-8"?>
-<w:ftr xmlns:wpc="http://schemas.microsoft.com/office/word/2010/wordprocessingCanvas" xmlns:cx="http://schemas.microsoft.com/office/drawing/2014/chartex" xmlns:cx1="http://schemas.microsoft.com/office/drawing/2015/9/8/chartex" xmlns:cx2="http://schemas.microsoft.com/office/drawing/2015/10/21/chartex" xmlns:cx3="http://schemas.microsoft.com/office/drawing/2016/5/9/chartex" xmlns:cx4="http://schemas.microsoft.com/office/drawing/2016/5/10/chartex" xmlns:cx5="http://schemas.microsoft.com/office/drawing/2016/5/11/chartex" xmlns:cx6="http://schemas.microsoft.com/office/drawing/2016/5/12/chartex" xmlns:cx7="http://schemas.microsoft.com/office/drawing/2016/5/13/chartex" xmlns:cx8="http://schemas.microsoft.com/office/drawing/2016/5/14/chartex" xmlns:mc="http://schemas.openxmlformats.org/markup-compatibility/2006" xmlns:aink="http://schemas.microsoft.com/office/drawing/2016/ink" xmlns:am3d="http://schemas.microsoft.com/office/drawing/2017/model3d" xmlns:o="urn:schemas-microsoft-com:office:office" xmlns:r="http://schemas.openxmlformats.org/officeDocument/2006/relationships" xmlns:m="http://schemas.openxmlformats.org/officeDocument/2006/math" xmlns:v="urn:schemas-microsoft-com:vml" xmlns:wp14="http://schemas.microsoft.com/office/word/2010/wordprocessingDrawing" xmlns:wp="http://schemas.openxmlformats.org/drawingml/2006/wordprocessingDrawing" xmlns:w10="urn:schemas-microsoft-com:office:word" xmlns:w="http://schemas.openxmlformats.org/wordprocessingml/2006/main" xmlns:w14="http://schemas.microsoft.com/office/word/2010/wordml" xmlns:w15="http://schemas.microsoft.com/office/word/2012/wordml" xmlns:w16cex="http://schemas.microsoft.com/office/word/2018/wordml/cex" xmlns:w16cid="http://schemas.microsoft.com/office/word/2016/wordml/cid" xmlns:w16="http://schemas.microsoft.com/office/word/2018/wordml" xmlns:w16se="http://schemas.microsoft.com/office/word/2015/wordml/symex" xmlns:wpg="http://schemas.microsoft.com/office/word/2010/wordprocessingGroup" xmlns:wpi="http://schemas.microsoft.com/office/word/2010/wordprocessingInk" xmlns:wne="http://schemas.microsoft.com/office/word/2006/wordml" xmlns:wps="http://schemas.microsoft.com/office/word/2010/wordprocessingShape" mc:Ignorable="w14 w15 w16se w16cid w16 w16cex wp14">
+<w:ftr xmlns:wpc="http://schemas.microsoft.com/office/word/2010/wordprocessingCanvas" xmlns:cx="http://schemas.microsoft.com/office/drawing/2014/chartex" xmlns:cx1="http://schemas.microsoft.com/office/drawing/2015/9/8/chartex" xmlns:cx2="http://schemas.microsoft.com/office/drawing/2015/10/21/chartex" xmlns:cx3="http://schemas.microsoft.com/office/drawing/2016/5/9/chartex" xmlns:cx4="http://schemas.microsoft.com/office/drawing/2016/5/10/chartex" xmlns:cx5="http://schemas.microsoft.com/office/drawing/2016/5/11/chartex" xmlns:cx6="http://schemas.microsoft.com/office/drawing/2016/5/12/chartex" xmlns:cx7="http://schemas.microsoft.com/office/drawing/2016/5/13/chartex" xmlns:cx8="http://schemas.microsoft.com/office/drawing/2016/5/14/chartex" xmlns:mc="http://schemas.openxmlformats.org/markup-compatibility/2006" xmlns:aink="http://schemas.microsoft.com/office/drawing/2016/ink" xmlns:am3d="http://schemas.microsoft.com/office/drawing/2017/model3d" xmlns:o="urn:schemas-microsoft-com:office:office" xmlns:r="http://schemas.openxmlformats.org/officeDocument/2006/relationships" xmlns:m="http://schemas.openxmlformats.org/officeDocument/2006/math" xmlns:v="urn:schemas-microsoft-com:vml" xmlns:wp14="http://schemas.microsoft.com/office/word/2010/wordprocessingDrawing" xmlns:wp="http://schemas.openxmlformats.org/drawingml/2006/wordprocessingDrawing" xmlns:w10="urn:schemas-microsoft-com:office:word" xmlns:w="http://schemas.openxmlformats.org/wordprocessingml/2006/main" xmlns:w14="http://schemas.microsoft.com/office/word/2010/wordml" xmlns:w15="http://schemas.microsoft.com/office/word/2012/wordml" xmlns:w16cid="http://schemas.microsoft.com/office/word/2016/wordml/cid" xmlns:w16se="http://schemas.microsoft.com/office/word/2015/wordml/symex" xmlns:wpg="http://schemas.microsoft.com/office/word/2010/wordprocessingGroup" xmlns:wpi="http://schemas.microsoft.com/office/word/2010/wordprocessingInk" xmlns:wne="http://schemas.microsoft.com/office/word/2006/wordml" xmlns:wps="http://schemas.microsoft.com/office/word/2010/wordprocessingShape" mc:Ignorable="w14 w15 w16se w16cid wp14">
   <w:tbl>
     <w:tblPr>
       <w:tblW w:w="0" w:type="auto"/>
@@ -8083,7 +8344,7 @@
 </file>
 
 <file path=word/footer4.xml><?xml version="1.0" encoding="utf-8"?>
-<w:ftr xmlns:wpc="http://schemas.microsoft.com/office/word/2010/wordprocessingCanvas" xmlns:cx="http://schemas.microsoft.com/office/drawing/2014/chartex" xmlns:cx1="http://schemas.microsoft.com/office/drawing/2015/9/8/chartex" xmlns:cx2="http://schemas.microsoft.com/office/drawing/2015/10/21/chartex" xmlns:cx3="http://schemas.microsoft.com/office/drawing/2016/5/9/chartex" xmlns:cx4="http://schemas.microsoft.com/office/drawing/2016/5/10/chartex" xmlns:cx5="http://schemas.microsoft.com/office/drawing/2016/5/11/chartex" xmlns:cx6="http://schemas.microsoft.com/office/drawing/2016/5/12/chartex" xmlns:cx7="http://schemas.microsoft.com/office/drawing/2016/5/13/chartex" xmlns:cx8="http://schemas.microsoft.com/office/drawing/2016/5/14/chartex" xmlns:mc="http://schemas.openxmlformats.org/markup-compatibility/2006" xmlns:aink="http://schemas.microsoft.com/office/drawing/2016/ink" xmlns:am3d="http://schemas.microsoft.com/office/drawing/2017/model3d" xmlns:o="urn:schemas-microsoft-com:office:office" xmlns:r="http://schemas.openxmlformats.org/officeDocument/2006/relationships" xmlns:m="http://schemas.openxmlformats.org/officeDocument/2006/math" xmlns:v="urn:schemas-microsoft-com:vml" xmlns:wp14="http://schemas.microsoft.com/office/word/2010/wordprocessingDrawing" xmlns:wp="http://schemas.openxmlformats.org/drawingml/2006/wordprocessingDrawing" xmlns:w10="urn:schemas-microsoft-com:office:word" xmlns:w="http://schemas.openxmlformats.org/wordprocessingml/2006/main" xmlns:w14="http://schemas.microsoft.com/office/word/2010/wordml" xmlns:w15="http://schemas.microsoft.com/office/word/2012/wordml" xmlns:w16cex="http://schemas.microsoft.com/office/word/2018/wordml/cex" xmlns:w16cid="http://schemas.microsoft.com/office/word/2016/wordml/cid" xmlns:w16="http://schemas.microsoft.com/office/word/2018/wordml" xmlns:w16se="http://schemas.microsoft.com/office/word/2015/wordml/symex" xmlns:wpg="http://schemas.microsoft.com/office/word/2010/wordprocessingGroup" xmlns:wpi="http://schemas.microsoft.com/office/word/2010/wordprocessingInk" xmlns:wne="http://schemas.microsoft.com/office/word/2006/wordml" xmlns:wps="http://schemas.microsoft.com/office/word/2010/wordprocessingShape" mc:Ignorable="w14 w15 w16se w16cid w16 w16cex wp14">
+<w:ftr xmlns:wpc="http://schemas.microsoft.com/office/word/2010/wordprocessingCanvas" xmlns:cx="http://schemas.microsoft.com/office/drawing/2014/chartex" xmlns:cx1="http://schemas.microsoft.com/office/drawing/2015/9/8/chartex" xmlns:cx2="http://schemas.microsoft.com/office/drawing/2015/10/21/chartex" xmlns:cx3="http://schemas.microsoft.com/office/drawing/2016/5/9/chartex" xmlns:cx4="http://schemas.microsoft.com/office/drawing/2016/5/10/chartex" xmlns:cx5="http://schemas.microsoft.com/office/drawing/2016/5/11/chartex" xmlns:cx6="http://schemas.microsoft.com/office/drawing/2016/5/12/chartex" xmlns:cx7="http://schemas.microsoft.com/office/drawing/2016/5/13/chartex" xmlns:cx8="http://schemas.microsoft.com/office/drawing/2016/5/14/chartex" xmlns:mc="http://schemas.openxmlformats.org/markup-compatibility/2006" xmlns:aink="http://schemas.microsoft.com/office/drawing/2016/ink" xmlns:am3d="http://schemas.microsoft.com/office/drawing/2017/model3d" xmlns:o="urn:schemas-microsoft-com:office:office" xmlns:r="http://schemas.openxmlformats.org/officeDocument/2006/relationships" xmlns:m="http://schemas.openxmlformats.org/officeDocument/2006/math" xmlns:v="urn:schemas-microsoft-com:vml" xmlns:wp14="http://schemas.microsoft.com/office/word/2010/wordprocessingDrawing" xmlns:wp="http://schemas.openxmlformats.org/drawingml/2006/wordprocessingDrawing" xmlns:w10="urn:schemas-microsoft-com:office:word" xmlns:w="http://schemas.openxmlformats.org/wordprocessingml/2006/main" xmlns:w14="http://schemas.microsoft.com/office/word/2010/wordml" xmlns:w15="http://schemas.microsoft.com/office/word/2012/wordml" xmlns:w16cid="http://schemas.microsoft.com/office/word/2016/wordml/cid" xmlns:w16se="http://schemas.microsoft.com/office/word/2015/wordml/symex" xmlns:wpg="http://schemas.microsoft.com/office/word/2010/wordprocessingGroup" xmlns:wpi="http://schemas.microsoft.com/office/word/2010/wordprocessingInk" xmlns:wne="http://schemas.microsoft.com/office/word/2006/wordml" xmlns:wps="http://schemas.microsoft.com/office/word/2010/wordprocessingShape" mc:Ignorable="w14 w15 w16se w16cid wp14">
   <w:tbl>
     <w:tblPr>
       <w:tblW w:w="0" w:type="auto"/>
@@ -8141,7 +8402,7 @@
 </file>
 
 <file path=word/footer5.xml><?xml version="1.0" encoding="utf-8"?>
-<w:ftr xmlns:wpc="http://schemas.microsoft.com/office/word/2010/wordprocessingCanvas" xmlns:cx="http://schemas.microsoft.com/office/drawing/2014/chartex" xmlns:cx1="http://schemas.microsoft.com/office/drawing/2015/9/8/chartex" xmlns:cx2="http://schemas.microsoft.com/office/drawing/2015/10/21/chartex" xmlns:cx3="http://schemas.microsoft.com/office/drawing/2016/5/9/chartex" xmlns:cx4="http://schemas.microsoft.com/office/drawing/2016/5/10/chartex" xmlns:cx5="http://schemas.microsoft.com/office/drawing/2016/5/11/chartex" xmlns:cx6="http://schemas.microsoft.com/office/drawing/2016/5/12/chartex" xmlns:cx7="http://schemas.microsoft.com/office/drawing/2016/5/13/chartex" xmlns:cx8="http://schemas.microsoft.com/office/drawing/2016/5/14/chartex" xmlns:mc="http://schemas.openxmlformats.org/markup-compatibility/2006" xmlns:aink="http://schemas.microsoft.com/office/drawing/2016/ink" xmlns:am3d="http://schemas.microsoft.com/office/drawing/2017/model3d" xmlns:o="urn:schemas-microsoft-com:office:office" xmlns:r="http://schemas.openxmlformats.org/officeDocument/2006/relationships" xmlns:m="http://schemas.openxmlformats.org/officeDocument/2006/math" xmlns:v="urn:schemas-microsoft-com:vml" xmlns:wp14="http://schemas.microsoft.com/office/word/2010/wordprocessingDrawing" xmlns:wp="http://schemas.openxmlformats.org/drawingml/2006/wordprocessingDrawing" xmlns:w10="urn:schemas-microsoft-com:office:word" xmlns:w="http://schemas.openxmlformats.org/wordprocessingml/2006/main" xmlns:w14="http://schemas.microsoft.com/office/word/2010/wordml" xmlns:w15="http://schemas.microsoft.com/office/word/2012/wordml" xmlns:w16cex="http://schemas.microsoft.com/office/word/2018/wordml/cex" xmlns:w16cid="http://schemas.microsoft.com/office/word/2016/wordml/cid" xmlns:w16="http://schemas.microsoft.com/office/word/2018/wordml" xmlns:w16se="http://schemas.microsoft.com/office/word/2015/wordml/symex" xmlns:wpg="http://schemas.microsoft.com/office/word/2010/wordprocessingGroup" xmlns:wpi="http://schemas.microsoft.com/office/word/2010/wordprocessingInk" xmlns:wne="http://schemas.microsoft.com/office/word/2006/wordml" xmlns:wps="http://schemas.microsoft.com/office/word/2010/wordprocessingShape" mc:Ignorable="w14 w15 w16se w16cid w16 w16cex wp14">
+<w:ftr xmlns:wpc="http://schemas.microsoft.com/office/word/2010/wordprocessingCanvas" xmlns:cx="http://schemas.microsoft.com/office/drawing/2014/chartex" xmlns:cx1="http://schemas.microsoft.com/office/drawing/2015/9/8/chartex" xmlns:cx2="http://schemas.microsoft.com/office/drawing/2015/10/21/chartex" xmlns:cx3="http://schemas.microsoft.com/office/drawing/2016/5/9/chartex" xmlns:cx4="http://schemas.microsoft.com/office/drawing/2016/5/10/chartex" xmlns:cx5="http://schemas.microsoft.com/office/drawing/2016/5/11/chartex" xmlns:cx6="http://schemas.microsoft.com/office/drawing/2016/5/12/chartex" xmlns:cx7="http://schemas.microsoft.com/office/drawing/2016/5/13/chartex" xmlns:cx8="http://schemas.microsoft.com/office/drawing/2016/5/14/chartex" xmlns:mc="http://schemas.openxmlformats.org/markup-compatibility/2006" xmlns:aink="http://schemas.microsoft.com/office/drawing/2016/ink" xmlns:am3d="http://schemas.microsoft.com/office/drawing/2017/model3d" xmlns:o="urn:schemas-microsoft-com:office:office" xmlns:r="http://schemas.openxmlformats.org/officeDocument/2006/relationships" xmlns:m="http://schemas.openxmlformats.org/officeDocument/2006/math" xmlns:v="urn:schemas-microsoft-com:vml" xmlns:wp14="http://schemas.microsoft.com/office/word/2010/wordprocessingDrawing" xmlns:wp="http://schemas.openxmlformats.org/drawingml/2006/wordprocessingDrawing" xmlns:w10="urn:schemas-microsoft-com:office:word" xmlns:w="http://schemas.openxmlformats.org/wordprocessingml/2006/main" xmlns:w14="http://schemas.microsoft.com/office/word/2010/wordml" xmlns:w15="http://schemas.microsoft.com/office/word/2012/wordml" xmlns:w16cid="http://schemas.microsoft.com/office/word/2016/wordml/cid" xmlns:w16se="http://schemas.microsoft.com/office/word/2015/wordml/symex" xmlns:wpg="http://schemas.microsoft.com/office/word/2010/wordprocessingGroup" xmlns:wpi="http://schemas.microsoft.com/office/word/2010/wordprocessingInk" xmlns:wne="http://schemas.microsoft.com/office/word/2006/wordml" xmlns:wps="http://schemas.microsoft.com/office/word/2010/wordprocessingShape" mc:Ignorable="w14 w15 w16se w16cid wp14">
   <w:tbl>
     <w:tblPr>
       <w:tblW w:w="0" w:type="auto"/>
@@ -8199,7 +8460,7 @@
 </file>
 
 <file path=word/footnotes.xml><?xml version="1.0" encoding="utf-8"?>
-<w:footnotes xmlns:wpc="http://schemas.microsoft.com/office/word/2010/wordprocessingCanvas" xmlns:cx="http://schemas.microsoft.com/office/drawing/2014/chartex" xmlns:cx1="http://schemas.microsoft.com/office/drawing/2015/9/8/chartex" xmlns:cx2="http://schemas.microsoft.com/office/drawing/2015/10/21/chartex" xmlns:cx3="http://schemas.microsoft.com/office/drawing/2016/5/9/chartex" xmlns:cx4="http://schemas.microsoft.com/office/drawing/2016/5/10/chartex" xmlns:cx5="http://schemas.microsoft.com/office/drawing/2016/5/11/chartex" xmlns:cx6="http://schemas.microsoft.com/office/drawing/2016/5/12/chartex" xmlns:cx7="http://schemas.microsoft.com/office/drawing/2016/5/13/chartex" xmlns:cx8="http://schemas.microsoft.com/office/drawing/2016/5/14/chartex" xmlns:mc="http://schemas.openxmlformats.org/markup-compatibility/2006" xmlns:aink="http://schemas.microsoft.com/office/drawing/2016/ink" xmlns:am3d="http://schemas.microsoft.com/office/drawing/2017/model3d" xmlns:o="urn:schemas-microsoft-com:office:office" xmlns:r="http://schemas.openxmlformats.org/officeDocument/2006/relationships" xmlns:m="http://schemas.openxmlformats.org/officeDocument/2006/math" xmlns:v="urn:schemas-microsoft-com:vml" xmlns:wp14="http://schemas.microsoft.com/office/word/2010/wordprocessingDrawing" xmlns:wp="http://schemas.openxmlformats.org/drawingml/2006/wordprocessingDrawing" xmlns:w10="urn:schemas-microsoft-com:office:word" xmlns:w="http://schemas.openxmlformats.org/wordprocessingml/2006/main" xmlns:w14="http://schemas.microsoft.com/office/word/2010/wordml" xmlns:w15="http://schemas.microsoft.com/office/word/2012/wordml" xmlns:w16cex="http://schemas.microsoft.com/office/word/2018/wordml/cex" xmlns:w16cid="http://schemas.microsoft.com/office/word/2016/wordml/cid" xmlns:w16="http://schemas.microsoft.com/office/word/2018/wordml" xmlns:w16se="http://schemas.microsoft.com/office/word/2015/wordml/symex" xmlns:wpg="http://schemas.microsoft.com/office/word/2010/wordprocessingGroup" xmlns:wpi="http://schemas.microsoft.com/office/word/2010/wordprocessingInk" xmlns:wne="http://schemas.microsoft.com/office/word/2006/wordml" xmlns:wps="http://schemas.microsoft.com/office/word/2010/wordprocessingShape" mc:Ignorable="w14 w15 w16se w16cid w16 w16cex wp14">
+<w:footnotes xmlns:wpc="http://schemas.microsoft.com/office/word/2010/wordprocessingCanvas" xmlns:cx="http://schemas.microsoft.com/office/drawing/2014/chartex" xmlns:cx1="http://schemas.microsoft.com/office/drawing/2015/9/8/chartex" xmlns:cx2="http://schemas.microsoft.com/office/drawing/2015/10/21/chartex" xmlns:cx3="http://schemas.microsoft.com/office/drawing/2016/5/9/chartex" xmlns:cx4="http://schemas.microsoft.com/office/drawing/2016/5/10/chartex" xmlns:cx5="http://schemas.microsoft.com/office/drawing/2016/5/11/chartex" xmlns:cx6="http://schemas.microsoft.com/office/drawing/2016/5/12/chartex" xmlns:cx7="http://schemas.microsoft.com/office/drawing/2016/5/13/chartex" xmlns:cx8="http://schemas.microsoft.com/office/drawing/2016/5/14/chartex" xmlns:mc="http://schemas.openxmlformats.org/markup-compatibility/2006" xmlns:aink="http://schemas.microsoft.com/office/drawing/2016/ink" xmlns:am3d="http://schemas.microsoft.com/office/drawing/2017/model3d" xmlns:o="urn:schemas-microsoft-com:office:office" xmlns:r="http://schemas.openxmlformats.org/officeDocument/2006/relationships" xmlns:m="http://schemas.openxmlformats.org/officeDocument/2006/math" xmlns:v="urn:schemas-microsoft-com:vml" xmlns:wp14="http://schemas.microsoft.com/office/word/2010/wordprocessingDrawing" xmlns:wp="http://schemas.openxmlformats.org/drawingml/2006/wordprocessingDrawing" xmlns:w10="urn:schemas-microsoft-com:office:word" xmlns:w="http://schemas.openxmlformats.org/wordprocessingml/2006/main" xmlns:w14="http://schemas.microsoft.com/office/word/2010/wordml" xmlns:w15="http://schemas.microsoft.com/office/word/2012/wordml" xmlns:w16cid="http://schemas.microsoft.com/office/word/2016/wordml/cid" xmlns:w16se="http://schemas.microsoft.com/office/word/2015/wordml/symex" xmlns:wpg="http://schemas.microsoft.com/office/word/2010/wordprocessingGroup" xmlns:wpi="http://schemas.microsoft.com/office/word/2010/wordprocessingInk" xmlns:wne="http://schemas.microsoft.com/office/word/2006/wordml" xmlns:wps="http://schemas.microsoft.com/office/word/2010/wordprocessingShape" mc:Ignorable="w14 w15 w16se w16cid wp14">
   <w:footnote w:type="separator" w:id="-1">
     <w:p>
       <w:pPr>
@@ -8231,7 +8492,7 @@
 </file>
 
 <file path=word/header1.xml><?xml version="1.0" encoding="utf-8"?>
-<w:hdr xmlns:wpc="http://schemas.microsoft.com/office/word/2010/wordprocessingCanvas" xmlns:cx="http://schemas.microsoft.com/office/drawing/2014/chartex" xmlns:cx1="http://schemas.microsoft.com/office/drawing/2015/9/8/chartex" xmlns:cx2="http://schemas.microsoft.com/office/drawing/2015/10/21/chartex" xmlns:cx3="http://schemas.microsoft.com/office/drawing/2016/5/9/chartex" xmlns:cx4="http://schemas.microsoft.com/office/drawing/2016/5/10/chartex" xmlns:cx5="http://schemas.microsoft.com/office/drawing/2016/5/11/chartex" xmlns:cx6="http://schemas.microsoft.com/office/drawing/2016/5/12/chartex" xmlns:cx7="http://schemas.microsoft.com/office/drawing/2016/5/13/chartex" xmlns:cx8="http://schemas.microsoft.com/office/drawing/2016/5/14/chartex" xmlns:mc="http://schemas.openxmlformats.org/markup-compatibility/2006" xmlns:aink="http://schemas.microsoft.com/office/drawing/2016/ink" xmlns:am3d="http://schemas.microsoft.com/office/drawing/2017/model3d" xmlns:o="urn:schemas-microsoft-com:office:office" xmlns:r="http://schemas.openxmlformats.org/officeDocument/2006/relationships" xmlns:m="http://schemas.openxmlformats.org/officeDocument/2006/math" xmlns:v="urn:schemas-microsoft-com:vml" xmlns:wp14="http://schemas.microsoft.com/office/word/2010/wordprocessingDrawing" xmlns:wp="http://schemas.openxmlformats.org/drawingml/2006/wordprocessingDrawing" xmlns:w10="urn:schemas-microsoft-com:office:word" xmlns:w="http://schemas.openxmlformats.org/wordprocessingml/2006/main" xmlns:w14="http://schemas.microsoft.com/office/word/2010/wordml" xmlns:w15="http://schemas.microsoft.com/office/word/2012/wordml" xmlns:w16cex="http://schemas.microsoft.com/office/word/2018/wordml/cex" xmlns:w16cid="http://schemas.microsoft.com/office/word/2016/wordml/cid" xmlns:w16="http://schemas.microsoft.com/office/word/2018/wordml" xmlns:w16se="http://schemas.microsoft.com/office/word/2015/wordml/symex" xmlns:wpg="http://schemas.microsoft.com/office/word/2010/wordprocessingGroup" xmlns:wpi="http://schemas.microsoft.com/office/word/2010/wordprocessingInk" xmlns:wne="http://schemas.microsoft.com/office/word/2006/wordml" xmlns:wps="http://schemas.microsoft.com/office/word/2010/wordprocessingShape" mc:Ignorable="w14 w15 w16se w16cid w16 w16cex wp14">
+<w:hdr xmlns:wpc="http://schemas.microsoft.com/office/word/2010/wordprocessingCanvas" xmlns:cx="http://schemas.microsoft.com/office/drawing/2014/chartex" xmlns:cx1="http://schemas.microsoft.com/office/drawing/2015/9/8/chartex" xmlns:cx2="http://schemas.microsoft.com/office/drawing/2015/10/21/chartex" xmlns:cx3="http://schemas.microsoft.com/office/drawing/2016/5/9/chartex" xmlns:cx4="http://schemas.microsoft.com/office/drawing/2016/5/10/chartex" xmlns:cx5="http://schemas.microsoft.com/office/drawing/2016/5/11/chartex" xmlns:cx6="http://schemas.microsoft.com/office/drawing/2016/5/12/chartex" xmlns:cx7="http://schemas.microsoft.com/office/drawing/2016/5/13/chartex" xmlns:cx8="http://schemas.microsoft.com/office/drawing/2016/5/14/chartex" xmlns:mc="http://schemas.openxmlformats.org/markup-compatibility/2006" xmlns:aink="http://schemas.microsoft.com/office/drawing/2016/ink" xmlns:am3d="http://schemas.microsoft.com/office/drawing/2017/model3d" xmlns:o="urn:schemas-microsoft-com:office:office" xmlns:r="http://schemas.openxmlformats.org/officeDocument/2006/relationships" xmlns:m="http://schemas.openxmlformats.org/officeDocument/2006/math" xmlns:v="urn:schemas-microsoft-com:vml" xmlns:wp14="http://schemas.microsoft.com/office/word/2010/wordprocessingDrawing" xmlns:wp="http://schemas.openxmlformats.org/drawingml/2006/wordprocessingDrawing" xmlns:w10="urn:schemas-microsoft-com:office:word" xmlns:w="http://schemas.openxmlformats.org/wordprocessingml/2006/main" xmlns:w14="http://schemas.microsoft.com/office/word/2010/wordml" xmlns:w15="http://schemas.microsoft.com/office/word/2012/wordml" xmlns:w16cid="http://schemas.microsoft.com/office/word/2016/wordml/cid" xmlns:w16se="http://schemas.microsoft.com/office/word/2015/wordml/symex" xmlns:wpg="http://schemas.microsoft.com/office/word/2010/wordprocessingGroup" xmlns:wpi="http://schemas.microsoft.com/office/word/2010/wordprocessingInk" xmlns:wne="http://schemas.microsoft.com/office/word/2006/wordml" xmlns:wps="http://schemas.microsoft.com/office/word/2010/wordprocessingShape" mc:Ignorable="w14 w15 w16se w16cid wp14">
   <w:p>
     <w:pPr>
       <w:pStyle w:val="Header"/>
@@ -8266,7 +8527,7 @@
 </file>
 
 <file path=word/header2.xml><?xml version="1.0" encoding="utf-8"?>
-<w:hdr xmlns:wpc="http://schemas.microsoft.com/office/word/2010/wordprocessingCanvas" xmlns:cx="http://schemas.microsoft.com/office/drawing/2014/chartex" xmlns:cx1="http://schemas.microsoft.com/office/drawing/2015/9/8/chartex" xmlns:cx2="http://schemas.microsoft.com/office/drawing/2015/10/21/chartex" xmlns:cx3="http://schemas.microsoft.com/office/drawing/2016/5/9/chartex" xmlns:cx4="http://schemas.microsoft.com/office/drawing/2016/5/10/chartex" xmlns:cx5="http://schemas.microsoft.com/office/drawing/2016/5/11/chartex" xmlns:cx6="http://schemas.microsoft.com/office/drawing/2016/5/12/chartex" xmlns:cx7="http://schemas.microsoft.com/office/drawing/2016/5/13/chartex" xmlns:cx8="http://schemas.microsoft.com/office/drawing/2016/5/14/chartex" xmlns:mc="http://schemas.openxmlformats.org/markup-compatibility/2006" xmlns:aink="http://schemas.microsoft.com/office/drawing/2016/ink" xmlns:am3d="http://schemas.microsoft.com/office/drawing/2017/model3d" xmlns:o="urn:schemas-microsoft-com:office:office" xmlns:r="http://schemas.openxmlformats.org/officeDocument/2006/relationships" xmlns:m="http://schemas.openxmlformats.org/officeDocument/2006/math" xmlns:v="urn:schemas-microsoft-com:vml" xmlns:wp14="http://schemas.microsoft.com/office/word/2010/wordprocessingDrawing" xmlns:wp="http://schemas.openxmlformats.org/drawingml/2006/wordprocessingDrawing" xmlns:w10="urn:schemas-microsoft-com:office:word" xmlns:w="http://schemas.openxmlformats.org/wordprocessingml/2006/main" xmlns:w14="http://schemas.microsoft.com/office/word/2010/wordml" xmlns:w15="http://schemas.microsoft.com/office/word/2012/wordml" xmlns:w16cex="http://schemas.microsoft.com/office/word/2018/wordml/cex" xmlns:w16cid="http://schemas.microsoft.com/office/word/2016/wordml/cid" xmlns:w16="http://schemas.microsoft.com/office/word/2018/wordml" xmlns:w16se="http://schemas.microsoft.com/office/word/2015/wordml/symex" xmlns:wpg="http://schemas.microsoft.com/office/word/2010/wordprocessingGroup" xmlns:wpi="http://schemas.microsoft.com/office/word/2010/wordprocessingInk" xmlns:wne="http://schemas.microsoft.com/office/word/2006/wordml" xmlns:wps="http://schemas.microsoft.com/office/word/2010/wordprocessingShape" mc:Ignorable="w14 w15 w16se w16cid w16 w16cex wp14">
+<w:hdr xmlns:wpc="http://schemas.microsoft.com/office/word/2010/wordprocessingCanvas" xmlns:cx="http://schemas.microsoft.com/office/drawing/2014/chartex" xmlns:cx1="http://schemas.microsoft.com/office/drawing/2015/9/8/chartex" xmlns:cx2="http://schemas.microsoft.com/office/drawing/2015/10/21/chartex" xmlns:cx3="http://schemas.microsoft.com/office/drawing/2016/5/9/chartex" xmlns:cx4="http://schemas.microsoft.com/office/drawing/2016/5/10/chartex" xmlns:cx5="http://schemas.microsoft.com/office/drawing/2016/5/11/chartex" xmlns:cx6="http://schemas.microsoft.com/office/drawing/2016/5/12/chartex" xmlns:cx7="http://schemas.microsoft.com/office/drawing/2016/5/13/chartex" xmlns:cx8="http://schemas.microsoft.com/office/drawing/2016/5/14/chartex" xmlns:mc="http://schemas.openxmlformats.org/markup-compatibility/2006" xmlns:aink="http://schemas.microsoft.com/office/drawing/2016/ink" xmlns:am3d="http://schemas.microsoft.com/office/drawing/2017/model3d" xmlns:o="urn:schemas-microsoft-com:office:office" xmlns:r="http://schemas.openxmlformats.org/officeDocument/2006/relationships" xmlns:m="http://schemas.openxmlformats.org/officeDocument/2006/math" xmlns:v="urn:schemas-microsoft-com:vml" xmlns:wp14="http://schemas.microsoft.com/office/word/2010/wordprocessingDrawing" xmlns:wp="http://schemas.openxmlformats.org/drawingml/2006/wordprocessingDrawing" xmlns:w10="urn:schemas-microsoft-com:office:word" xmlns:w="http://schemas.openxmlformats.org/wordprocessingml/2006/main" xmlns:w14="http://schemas.microsoft.com/office/word/2010/wordml" xmlns:w15="http://schemas.microsoft.com/office/word/2012/wordml" xmlns:w16cid="http://schemas.microsoft.com/office/word/2016/wordml/cid" xmlns:w16se="http://schemas.microsoft.com/office/word/2015/wordml/symex" xmlns:wpg="http://schemas.microsoft.com/office/word/2010/wordprocessingGroup" xmlns:wpi="http://schemas.microsoft.com/office/word/2010/wordprocessingInk" xmlns:wne="http://schemas.microsoft.com/office/word/2006/wordml" xmlns:wps="http://schemas.microsoft.com/office/word/2010/wordprocessingShape" mc:Ignorable="w14 w15 w16se w16cid wp14">
   <w:tbl>
     <w:tblPr>
       <w:tblW w:w="0" w:type="auto"/>
@@ -8324,7 +8585,7 @@
 </file>
 
 <file path=word/header3.xml><?xml version="1.0" encoding="utf-8"?>
-<w:hdr xmlns:wpc="http://schemas.microsoft.com/office/word/2010/wordprocessingCanvas" xmlns:cx="http://schemas.microsoft.com/office/drawing/2014/chartex" xmlns:cx1="http://schemas.microsoft.com/office/drawing/2015/9/8/chartex" xmlns:cx2="http://schemas.microsoft.com/office/drawing/2015/10/21/chartex" xmlns:cx3="http://schemas.microsoft.com/office/drawing/2016/5/9/chartex" xmlns:cx4="http://schemas.microsoft.com/office/drawing/2016/5/10/chartex" xmlns:cx5="http://schemas.microsoft.com/office/drawing/2016/5/11/chartex" xmlns:cx6="http://schemas.microsoft.com/office/drawing/2016/5/12/chartex" xmlns:cx7="http://schemas.microsoft.com/office/drawing/2016/5/13/chartex" xmlns:cx8="http://schemas.microsoft.com/office/drawing/2016/5/14/chartex" xmlns:mc="http://schemas.openxmlformats.org/markup-compatibility/2006" xmlns:aink="http://schemas.microsoft.com/office/drawing/2016/ink" xmlns:am3d="http://schemas.microsoft.com/office/drawing/2017/model3d" xmlns:o="urn:schemas-microsoft-com:office:office" xmlns:r="http://schemas.openxmlformats.org/officeDocument/2006/relationships" xmlns:m="http://schemas.openxmlformats.org/officeDocument/2006/math" xmlns:v="urn:schemas-microsoft-com:vml" xmlns:wp14="http://schemas.microsoft.com/office/word/2010/wordprocessingDrawing" xmlns:wp="http://schemas.openxmlformats.org/drawingml/2006/wordprocessingDrawing" xmlns:w10="urn:schemas-microsoft-com:office:word" xmlns:w="http://schemas.openxmlformats.org/wordprocessingml/2006/main" xmlns:w14="http://schemas.microsoft.com/office/word/2010/wordml" xmlns:w15="http://schemas.microsoft.com/office/word/2012/wordml" xmlns:w16cex="http://schemas.microsoft.com/office/word/2018/wordml/cex" xmlns:w16cid="http://schemas.microsoft.com/office/word/2016/wordml/cid" xmlns:w16="http://schemas.microsoft.com/office/word/2018/wordml" xmlns:w16se="http://schemas.microsoft.com/office/word/2015/wordml/symex" xmlns:wpg="http://schemas.microsoft.com/office/word/2010/wordprocessingGroup" xmlns:wpi="http://schemas.microsoft.com/office/word/2010/wordprocessingInk" xmlns:wne="http://schemas.microsoft.com/office/word/2006/wordml" xmlns:wps="http://schemas.microsoft.com/office/word/2010/wordprocessingShape" mc:Ignorable="w14 w15 w16se w16cid w16 w16cex wp14">
+<w:hdr xmlns:wpc="http://schemas.microsoft.com/office/word/2010/wordprocessingCanvas" xmlns:cx="http://schemas.microsoft.com/office/drawing/2014/chartex" xmlns:cx1="http://schemas.microsoft.com/office/drawing/2015/9/8/chartex" xmlns:cx2="http://schemas.microsoft.com/office/drawing/2015/10/21/chartex" xmlns:cx3="http://schemas.microsoft.com/office/drawing/2016/5/9/chartex" xmlns:cx4="http://schemas.microsoft.com/office/drawing/2016/5/10/chartex" xmlns:cx5="http://schemas.microsoft.com/office/drawing/2016/5/11/chartex" xmlns:cx6="http://schemas.microsoft.com/office/drawing/2016/5/12/chartex" xmlns:cx7="http://schemas.microsoft.com/office/drawing/2016/5/13/chartex" xmlns:cx8="http://schemas.microsoft.com/office/drawing/2016/5/14/chartex" xmlns:mc="http://schemas.openxmlformats.org/markup-compatibility/2006" xmlns:aink="http://schemas.microsoft.com/office/drawing/2016/ink" xmlns:am3d="http://schemas.microsoft.com/office/drawing/2017/model3d" xmlns:o="urn:schemas-microsoft-com:office:office" xmlns:r="http://schemas.openxmlformats.org/officeDocument/2006/relationships" xmlns:m="http://schemas.openxmlformats.org/officeDocument/2006/math" xmlns:v="urn:schemas-microsoft-com:vml" xmlns:wp14="http://schemas.microsoft.com/office/word/2010/wordprocessingDrawing" xmlns:wp="http://schemas.openxmlformats.org/drawingml/2006/wordprocessingDrawing" xmlns:w10="urn:schemas-microsoft-com:office:word" xmlns:w="http://schemas.openxmlformats.org/wordprocessingml/2006/main" xmlns:w14="http://schemas.microsoft.com/office/word/2010/wordml" xmlns:w15="http://schemas.microsoft.com/office/word/2012/wordml" xmlns:w16cid="http://schemas.microsoft.com/office/word/2016/wordml/cid" xmlns:w16se="http://schemas.microsoft.com/office/word/2015/wordml/symex" xmlns:wpg="http://schemas.microsoft.com/office/word/2010/wordprocessingGroup" xmlns:wpi="http://schemas.microsoft.com/office/word/2010/wordprocessingInk" xmlns:wne="http://schemas.microsoft.com/office/word/2006/wordml" xmlns:wps="http://schemas.microsoft.com/office/word/2010/wordprocessingShape" mc:Ignorable="w14 w15 w16se w16cid wp14">
   <w:tbl>
     <w:tblPr>
       <w:tblW w:w="0" w:type="auto"/>
@@ -8382,7 +8643,7 @@
 </file>
 
 <file path=word/numbering.xml><?xml version="1.0" encoding="utf-8"?>
-<w:numbering xmlns:wpc="http://schemas.microsoft.com/office/word/2010/wordprocessingCanvas" xmlns:cx="http://schemas.microsoft.com/office/drawing/2014/chartex" xmlns:cx1="http://schemas.microsoft.com/office/drawing/2015/9/8/chartex" xmlns:cx2="http://schemas.microsoft.com/office/drawing/2015/10/21/chartex" xmlns:cx3="http://schemas.microsoft.com/office/drawing/2016/5/9/chartex" xmlns:cx4="http://schemas.microsoft.com/office/drawing/2016/5/10/chartex" xmlns:cx5="http://schemas.microsoft.com/office/drawing/2016/5/11/chartex" xmlns:cx6="http://schemas.microsoft.com/office/drawing/2016/5/12/chartex" xmlns:cx7="http://schemas.microsoft.com/office/drawing/2016/5/13/chartex" xmlns:cx8="http://schemas.microsoft.com/office/drawing/2016/5/14/chartex" xmlns:mc="http://schemas.openxmlformats.org/markup-compatibility/2006" xmlns:aink="http://schemas.microsoft.com/office/drawing/2016/ink" xmlns:am3d="http://schemas.microsoft.com/office/drawing/2017/model3d" xmlns:o="urn:schemas-microsoft-com:office:office" xmlns:r="http://schemas.openxmlformats.org/officeDocument/2006/relationships" xmlns:m="http://schemas.openxmlformats.org/officeDocument/2006/math" xmlns:v="urn:schemas-microsoft-com:vml" xmlns:wp14="http://schemas.microsoft.com/office/word/2010/wordprocessingDrawing" xmlns:wp="http://schemas.openxmlformats.org/drawingml/2006/wordprocessingDrawing" xmlns:w10="urn:schemas-microsoft-com:office:word" xmlns:w="http://schemas.openxmlformats.org/wordprocessingml/2006/main" xmlns:w14="http://schemas.microsoft.com/office/word/2010/wordml" xmlns:w15="http://schemas.microsoft.com/office/word/2012/wordml" xmlns:w16cex="http://schemas.microsoft.com/office/word/2018/wordml/cex" xmlns:w16cid="http://schemas.microsoft.com/office/word/2016/wordml/cid" xmlns:w16="http://schemas.microsoft.com/office/word/2018/wordml" xmlns:w16se="http://schemas.microsoft.com/office/word/2015/wordml/symex" xmlns:wpg="http://schemas.microsoft.com/office/word/2010/wordprocessingGroup" xmlns:wpi="http://schemas.microsoft.com/office/word/2010/wordprocessingInk" xmlns:wne="http://schemas.microsoft.com/office/word/2006/wordml" xmlns:wps="http://schemas.microsoft.com/office/word/2010/wordprocessingShape" mc:Ignorable="w14 w15 w16se w16cid w16 w16cex wp14">
+<w:numbering xmlns:wpc="http://schemas.microsoft.com/office/word/2010/wordprocessingCanvas" xmlns:cx="http://schemas.microsoft.com/office/drawing/2014/chartex" xmlns:cx1="http://schemas.microsoft.com/office/drawing/2015/9/8/chartex" xmlns:cx2="http://schemas.microsoft.com/office/drawing/2015/10/21/chartex" xmlns:cx3="http://schemas.microsoft.com/office/drawing/2016/5/9/chartex" xmlns:cx4="http://schemas.microsoft.com/office/drawing/2016/5/10/chartex" xmlns:cx5="http://schemas.microsoft.com/office/drawing/2016/5/11/chartex" xmlns:cx6="http://schemas.microsoft.com/office/drawing/2016/5/12/chartex" xmlns:cx7="http://schemas.microsoft.com/office/drawing/2016/5/13/chartex" xmlns:cx8="http://schemas.microsoft.com/office/drawing/2016/5/14/chartex" xmlns:mc="http://schemas.openxmlformats.org/markup-compatibility/2006" xmlns:aink="http://schemas.microsoft.com/office/drawing/2016/ink" xmlns:am3d="http://schemas.microsoft.com/office/drawing/2017/model3d" xmlns:o="urn:schemas-microsoft-com:office:office" xmlns:r="http://schemas.openxmlformats.org/officeDocument/2006/relationships" xmlns:m="http://schemas.openxmlformats.org/officeDocument/2006/math" xmlns:v="urn:schemas-microsoft-com:vml" xmlns:wp14="http://schemas.microsoft.com/office/word/2010/wordprocessingDrawing" xmlns:wp="http://schemas.openxmlformats.org/drawingml/2006/wordprocessingDrawing" xmlns:w10="urn:schemas-microsoft-com:office:word" xmlns:w="http://schemas.openxmlformats.org/wordprocessingml/2006/main" xmlns:w14="http://schemas.microsoft.com/office/word/2010/wordml" xmlns:w15="http://schemas.microsoft.com/office/word/2012/wordml" xmlns:w16cid="http://schemas.microsoft.com/office/word/2016/wordml/cid" xmlns:w16se="http://schemas.microsoft.com/office/word/2015/wordml/symex" xmlns:wpg="http://schemas.microsoft.com/office/word/2010/wordprocessingGroup" xmlns:wpi="http://schemas.microsoft.com/office/word/2010/wordprocessingInk" xmlns:wne="http://schemas.microsoft.com/office/word/2006/wordml" xmlns:wps="http://schemas.microsoft.com/office/word/2010/wordprocessingShape" mc:Ignorable="w14 w15 w16se w16cid wp14">
   <w:abstractNum w:abstractNumId="0" w15:restartNumberingAfterBreak="0">
     <w:nsid w:val="10787187"/>
     <w:multiLevelType w:val="hybridMultilevel"/>
@@ -10821,7 +11082,7 @@
 </file>
 
 <file path=word/styles.xml><?xml version="1.0" encoding="utf-8"?>
-<w:styles xmlns:mc="http://schemas.openxmlformats.org/markup-compatibility/2006" xmlns:r="http://schemas.openxmlformats.org/officeDocument/2006/relationships" xmlns:w="http://schemas.openxmlformats.org/wordprocessingml/2006/main" xmlns:w14="http://schemas.microsoft.com/office/word/2010/wordml" xmlns:w15="http://schemas.microsoft.com/office/word/2012/wordml" xmlns:w16cex="http://schemas.microsoft.com/office/word/2018/wordml/cex" xmlns:w16cid="http://schemas.microsoft.com/office/word/2016/wordml/cid" xmlns:w16="http://schemas.microsoft.com/office/word/2018/wordml" xmlns:w16se="http://schemas.microsoft.com/office/word/2015/wordml/symex" mc:Ignorable="w14 w15 w16se w16cid w16 w16cex">
+<w:styles xmlns:mc="http://schemas.openxmlformats.org/markup-compatibility/2006" xmlns:r="http://schemas.openxmlformats.org/officeDocument/2006/relationships" xmlns:w="http://schemas.openxmlformats.org/wordprocessingml/2006/main" xmlns:w14="http://schemas.microsoft.com/office/word/2010/wordml" xmlns:w15="http://schemas.microsoft.com/office/word/2012/wordml" xmlns:w16cid="http://schemas.microsoft.com/office/word/2016/wordml/cid" xmlns:w16se="http://schemas.microsoft.com/office/word/2015/wordml/symex" mc:Ignorable="w14 w15 w16se w16cid">
   <w:docDefaults>
     <w:rPrDefault>
       <w:rPr>
@@ -12312,7 +12573,7 @@
 </file>
 
 <file path=customXml/itemProps2.xml><?xml version="1.0" encoding="utf-8"?>
-<ds:datastoreItem xmlns:ds="http://schemas.openxmlformats.org/officeDocument/2006/customXml" ds:itemID="{937F2B71-5D6C-4659-AEE7-87DA0BEEE3BF}">
+<ds:datastoreItem xmlns:ds="http://schemas.openxmlformats.org/officeDocument/2006/customXml" ds:itemID="{9B68165E-C200-4824-83AF-997A585869D1}">
   <ds:schemaRefs>
     <ds:schemaRef ds:uri="http://schemas.openxmlformats.org/officeDocument/2006/bibliography"/>
   </ds:schemaRefs>

</xml_diff>